<commit_message>
calibration and lots of tweaks
</commit_message>
<xml_diff>
--- a/studyScriptInstructions.docx
+++ b/studyScriptInstructions.docx
@@ -59,15 +59,11 @@
         </w:numPr>
         <w:rPr>
           <w:rFonts w:ascii="Times New Roman" w:eastAsia="Times New Roman" w:hAnsi="Times New Roman" w:cs="Times New Roman"/>
-          <w:sz w:val="27"/>
-          <w:szCs w:val="27"/>
-        </w:rPr>
-      </w:pPr>
-      <w:r>
-        <w:rPr>
-          <w:rFonts w:ascii="Times New Roman" w:eastAsia="Times New Roman" w:hAnsi="Times New Roman" w:cs="Times New Roman"/>
-          <w:sz w:val="27"/>
-          <w:szCs w:val="27"/>
+        </w:rPr>
+      </w:pPr>
+      <w:r>
+        <w:rPr>
+          <w:rFonts w:ascii="Times New Roman" w:eastAsia="Times New Roman" w:hAnsi="Times New Roman" w:cs="Times New Roman"/>
         </w:rPr>
         <w:t>Make sure forms are printed out.</w:t>
       </w:r>
@@ -81,15 +77,11 @@
         </w:numPr>
         <w:rPr>
           <w:rFonts w:ascii="Times New Roman" w:eastAsia="Times New Roman" w:hAnsi="Times New Roman" w:cs="Times New Roman"/>
-          <w:sz w:val="27"/>
-          <w:szCs w:val="27"/>
-        </w:rPr>
-      </w:pPr>
-      <w:r>
-        <w:rPr>
-          <w:rFonts w:ascii="Times New Roman" w:eastAsia="Times New Roman" w:hAnsi="Times New Roman" w:cs="Times New Roman"/>
-          <w:sz w:val="27"/>
-          <w:szCs w:val="27"/>
+        </w:rPr>
+      </w:pPr>
+      <w:r>
+        <w:rPr>
+          <w:rFonts w:ascii="Times New Roman" w:eastAsia="Times New Roman" w:hAnsi="Times New Roman" w:cs="Times New Roman"/>
         </w:rPr>
         <w:t>Prepare white noise soundtrack and have headphones available.</w:t>
       </w:r>
@@ -103,15 +95,11 @@
         </w:numPr>
         <w:rPr>
           <w:rFonts w:ascii="Times New Roman" w:eastAsia="Times New Roman" w:hAnsi="Times New Roman" w:cs="Times New Roman"/>
-          <w:sz w:val="27"/>
-          <w:szCs w:val="27"/>
-        </w:rPr>
-      </w:pPr>
-      <w:r>
-        <w:rPr>
-          <w:rFonts w:ascii="Times New Roman" w:eastAsia="Times New Roman" w:hAnsi="Times New Roman" w:cs="Times New Roman"/>
-          <w:sz w:val="27"/>
-          <w:szCs w:val="27"/>
+        </w:rPr>
+      </w:pPr>
+      <w:r>
+        <w:rPr>
+          <w:rFonts w:ascii="Times New Roman" w:eastAsia="Times New Roman" w:hAnsi="Times New Roman" w:cs="Times New Roman"/>
         </w:rPr>
         <w:t xml:space="preserve">Open </w:t>
       </w:r>
@@ -119,8 +107,6 @@
       <w:r>
         <w:rPr>
           <w:rFonts w:ascii="Times New Roman" w:eastAsia="Times New Roman" w:hAnsi="Times New Roman" w:cs="Times New Roman"/>
-          <w:sz w:val="27"/>
-          <w:szCs w:val="27"/>
         </w:rPr>
         <w:t>iTerm</w:t>
       </w:r>
@@ -128,18 +114,8 @@
       <w:r>
         <w:rPr>
           <w:rFonts w:ascii="Times New Roman" w:eastAsia="Times New Roman" w:hAnsi="Times New Roman" w:cs="Times New Roman"/>
-          <w:sz w:val="27"/>
-          <w:szCs w:val="27"/>
-        </w:rPr>
-        <w:t>. Cd to PIEZO2 directory</w:t>
-      </w:r>
-      <w:r>
-        <w:rPr>
-          <w:rFonts w:ascii="Times New Roman" w:eastAsia="Times New Roman" w:hAnsi="Times New Roman" w:cs="Times New Roman"/>
-          <w:sz w:val="27"/>
-          <w:szCs w:val="27"/>
-        </w:rPr>
-        <w:t xml:space="preserve"> </w:t>
+        </w:rPr>
+        <w:t xml:space="preserve">. Cd to PIEZO2 directory </w:t>
       </w:r>
     </w:p>
     <w:p>
@@ -151,131 +127,27 @@
         </w:numPr>
         <w:rPr>
           <w:rFonts w:ascii="Times New Roman" w:eastAsia="Times New Roman" w:hAnsi="Times New Roman" w:cs="Times New Roman"/>
-          <w:sz w:val="27"/>
-          <w:szCs w:val="27"/>
-        </w:rPr>
-      </w:pPr>
-      <w:r>
-        <w:rPr>
-          <w:rFonts w:ascii="Times New Roman" w:eastAsia="Times New Roman" w:hAnsi="Times New Roman" w:cs="Times New Roman"/>
-          <w:b/>
-          <w:bCs/>
-          <w:sz w:val="27"/>
-          <w:szCs w:val="27"/>
-        </w:rPr>
-        <w:t>Sanitize:</w:t>
-      </w:r>
-      <w:r>
-        <w:rPr>
-          <w:rFonts w:ascii="Times New Roman" w:eastAsia="Times New Roman" w:hAnsi="Times New Roman" w:cs="Times New Roman"/>
-          <w:sz w:val="27"/>
-          <w:szCs w:val="27"/>
-        </w:rPr>
-        <w:t xml:space="preserve"> Wipe down wearable device with 70%EtOH</w:t>
-      </w:r>
-      <w:r>
-        <w:rPr>
-          <w:rFonts w:ascii="Times New Roman" w:eastAsia="Times New Roman" w:hAnsi="Times New Roman" w:cs="Times New Roman"/>
-          <w:sz w:val="27"/>
-          <w:szCs w:val="27"/>
-        </w:rPr>
-        <w:t>.</w:t>
-      </w:r>
-      <w:r>
-        <w:rPr>
-          <w:rFonts w:ascii="Times New Roman" w:eastAsia="Times New Roman" w:hAnsi="Times New Roman" w:cs="Times New Roman"/>
-          <w:sz w:val="27"/>
-          <w:szCs w:val="27"/>
-        </w:rPr>
-        <w:t xml:space="preserve"> </w:t>
-      </w:r>
-      <w:r>
-        <w:rPr>
-          <w:rFonts w:ascii="Times New Roman" w:eastAsia="Times New Roman" w:hAnsi="Times New Roman" w:cs="Times New Roman"/>
-          <w:sz w:val="27"/>
-          <w:szCs w:val="27"/>
-        </w:rPr>
-        <w:t>W</w:t>
-      </w:r>
-      <w:r>
-        <w:rPr>
-          <w:rFonts w:ascii="Times New Roman" w:eastAsia="Times New Roman" w:hAnsi="Times New Roman" w:cs="Times New Roman"/>
-          <w:sz w:val="27"/>
-          <w:szCs w:val="27"/>
-        </w:rPr>
-        <w:t xml:space="preserve">ipe </w:t>
-      </w:r>
-      <w:r>
-        <w:rPr>
-          <w:rFonts w:ascii="Times New Roman" w:eastAsia="Times New Roman" w:hAnsi="Times New Roman" w:cs="Times New Roman"/>
-          <w:sz w:val="27"/>
-          <w:szCs w:val="27"/>
-        </w:rPr>
-        <w:t xml:space="preserve">upper armband, </w:t>
-      </w:r>
-      <w:r>
-        <w:rPr>
-          <w:rFonts w:ascii="Times New Roman" w:eastAsia="Times New Roman" w:hAnsi="Times New Roman" w:cs="Times New Roman"/>
-          <w:sz w:val="27"/>
-          <w:szCs w:val="27"/>
-        </w:rPr>
-        <w:t>rigid portions of</w:t>
-      </w:r>
-      <w:r>
-        <w:rPr>
-          <w:rFonts w:ascii="Times New Roman" w:eastAsia="Times New Roman" w:hAnsi="Times New Roman" w:cs="Times New Roman"/>
-          <w:sz w:val="27"/>
-          <w:szCs w:val="27"/>
-        </w:rPr>
-        <w:t xml:space="preserve"> the actuator </w:t>
-      </w:r>
-      <w:r>
-        <w:rPr>
-          <w:rFonts w:ascii="Times New Roman" w:eastAsia="Times New Roman" w:hAnsi="Times New Roman" w:cs="Times New Roman"/>
-          <w:sz w:val="27"/>
-          <w:szCs w:val="27"/>
-        </w:rPr>
-        <w:t>device</w:t>
-      </w:r>
-      <w:r>
-        <w:rPr>
-          <w:rFonts w:ascii="Times New Roman" w:eastAsia="Times New Roman" w:hAnsi="Times New Roman" w:cs="Times New Roman"/>
-          <w:sz w:val="27"/>
-          <w:szCs w:val="27"/>
-        </w:rPr>
-        <w:t xml:space="preserve">, and </w:t>
-      </w:r>
-      <w:commentRangeStart w:id="0"/>
-      <w:r>
-        <w:rPr>
-          <w:rFonts w:ascii="Times New Roman" w:eastAsia="Times New Roman" w:hAnsi="Times New Roman" w:cs="Times New Roman"/>
-          <w:sz w:val="27"/>
-          <w:szCs w:val="27"/>
-        </w:rPr>
-        <w:t>sleeve(?).</w:t>
-      </w:r>
-      <w:r>
-        <w:rPr>
-          <w:rFonts w:ascii="Times New Roman" w:eastAsia="Times New Roman" w:hAnsi="Times New Roman" w:cs="Times New Roman"/>
-          <w:sz w:val="27"/>
-          <w:szCs w:val="27"/>
-        </w:rPr>
-        <w:t xml:space="preserve"> </w:t>
-      </w:r>
-      <w:commentRangeEnd w:id="0"/>
-      <w:r>
-        <w:rPr>
-          <w:rStyle w:val="CommentReference"/>
-        </w:rPr>
-        <w:commentReference w:id="0"/>
-      </w:r>
-      <w:r>
-        <w:rPr>
-          <w:rFonts w:ascii="Times New Roman" w:eastAsia="Times New Roman" w:hAnsi="Times New Roman" w:cs="Times New Roman"/>
-          <w:sz w:val="27"/>
-          <w:szCs w:val="27"/>
-        </w:rPr>
-        <w:t xml:space="preserve">Wipe down keyboard and mouse. Change headphone covers. </w:t>
+        </w:rPr>
+      </w:pPr>
+      <w:r>
+        <w:rPr>
+          <w:rFonts w:ascii="Times New Roman" w:eastAsia="Times New Roman" w:hAnsi="Times New Roman" w:cs="Times New Roman"/>
+        </w:rPr>
+        <w:t xml:space="preserve">Open </w:t>
+      </w:r>
+      <w:proofErr w:type="spellStart"/>
+      <w:r>
+        <w:rPr>
+          <w:rFonts w:ascii="Times New Roman" w:eastAsia="Times New Roman" w:hAnsi="Times New Roman" w:cs="Times New Roman"/>
+        </w:rPr>
+        <w:t>teenyduino</w:t>
+      </w:r>
+      <w:proofErr w:type="spellEnd"/>
+      <w:r>
+        <w:rPr>
+          <w:rFonts w:ascii="Times New Roman" w:eastAsia="Times New Roman" w:hAnsi="Times New Roman" w:cs="Times New Roman"/>
+        </w:rPr>
+        <w:t xml:space="preserve"> and the firmwarePIEZO2LOF.ino</w:t>
       </w:r>
     </w:p>
     <w:p>
@@ -287,57 +159,6 @@
         </w:numPr>
         <w:rPr>
           <w:rFonts w:ascii="Times New Roman" w:eastAsia="Times New Roman" w:hAnsi="Times New Roman" w:cs="Times New Roman"/>
-          <w:sz w:val="27"/>
-          <w:szCs w:val="27"/>
-        </w:rPr>
-      </w:pPr>
-      <w:r>
-        <w:rPr>
-          <w:rFonts w:ascii="Times New Roman" w:eastAsia="Times New Roman" w:hAnsi="Times New Roman" w:cs="Times New Roman"/>
-          <w:sz w:val="27"/>
-          <w:szCs w:val="27"/>
-        </w:rPr>
-        <w:t>Thank the subject for their participation and tell them water to drink now or between breaks and hand sanitizer is available.</w:t>
-      </w:r>
-    </w:p>
-    <w:p>
-      <w:pPr>
-        <w:rPr>
-          <w:rFonts w:ascii="Times New Roman" w:eastAsia="Times New Roman" w:hAnsi="Times New Roman" w:cs="Times New Roman"/>
-          <w:sz w:val="27"/>
-          <w:szCs w:val="27"/>
-        </w:rPr>
-      </w:pPr>
-    </w:p>
-    <w:p>
-      <w:pPr>
-        <w:rPr>
-          <w:rFonts w:ascii="Times New Roman" w:eastAsia="Times New Roman" w:hAnsi="Times New Roman" w:cs="Times New Roman"/>
-          <w:i/>
-          <w:iCs/>
-          <w:color w:val="7030A0"/>
-          <w:sz w:val="27"/>
-          <w:szCs w:val="27"/>
-        </w:rPr>
-      </w:pPr>
-      <w:r>
-        <w:rPr>
-          <w:rFonts w:ascii="Times New Roman" w:eastAsia="Times New Roman" w:hAnsi="Times New Roman" w:cs="Times New Roman"/>
-          <w:i/>
-          <w:iCs/>
-          <w:color w:val="7030A0"/>
-          <w:sz w:val="27"/>
-          <w:szCs w:val="27"/>
-        </w:rPr>
-        <w:t>Thank  you  for  participating  in  this  experiment.  Can  I  offer  you  any  water  to  drink  now  or between the breaks?</w:t>
-      </w:r>
-    </w:p>
-    <w:p>
-      <w:pPr>
-        <w:rPr>
-          <w:rFonts w:ascii="Times New Roman" w:eastAsia="Times New Roman" w:hAnsi="Times New Roman" w:cs="Times New Roman"/>
-          <w:sz w:val="27"/>
-          <w:szCs w:val="27"/>
         </w:rPr>
       </w:pPr>
     </w:p>
@@ -350,330 +171,157 @@
         </w:numPr>
         <w:rPr>
           <w:rFonts w:ascii="Times New Roman" w:eastAsia="Times New Roman" w:hAnsi="Times New Roman" w:cs="Times New Roman"/>
-          <w:sz w:val="27"/>
-          <w:szCs w:val="27"/>
-        </w:rPr>
-      </w:pPr>
-      <w:r>
-        <w:rPr>
-          <w:rFonts w:ascii="Times New Roman" w:eastAsia="Times New Roman" w:hAnsi="Times New Roman" w:cs="Times New Roman"/>
-          <w:sz w:val="27"/>
-          <w:szCs w:val="27"/>
-        </w:rPr>
-        <w:t>Have the subject sign a consent form:</w:t>
+        </w:rPr>
+      </w:pPr>
+      <w:r>
+        <w:rPr>
+          <w:rFonts w:ascii="Times New Roman" w:eastAsia="Times New Roman" w:hAnsi="Times New Roman" w:cs="Times New Roman"/>
+          <w:b/>
+          <w:bCs/>
+        </w:rPr>
+        <w:t>Sanitize:</w:t>
+      </w:r>
+      <w:r>
+        <w:rPr>
+          <w:rFonts w:ascii="Times New Roman" w:eastAsia="Times New Roman" w:hAnsi="Times New Roman" w:cs="Times New Roman"/>
+        </w:rPr>
+        <w:t xml:space="preserve"> Wipe down wearable device with 70%EtOH. Wipe upper armband, rigid portions of the actuator device, and sanitize the sleeve with UV wand. Wipe down keyboard and mouse. Change headphone covers. </w:t>
       </w:r>
     </w:p>
     <w:p>
       <w:pPr>
         <w:pStyle w:val="ListParagraph"/>
-        <w:rPr>
-          <w:rFonts w:ascii="Times New Roman" w:eastAsia="Times New Roman" w:hAnsi="Times New Roman" w:cs="Times New Roman"/>
-          <w:sz w:val="27"/>
-          <w:szCs w:val="27"/>
-        </w:rPr>
-      </w:pPr>
-    </w:p>
-    <w:p>
-      <w:pPr>
-        <w:rPr>
-          <w:rFonts w:ascii="Times New Roman" w:eastAsia="Times New Roman" w:hAnsi="Times New Roman" w:cs="Times New Roman"/>
-          <w:sz w:val="27"/>
-          <w:szCs w:val="27"/>
-        </w:rPr>
-      </w:pPr>
-      <w:r>
+        <w:numPr>
+          <w:ilvl w:val="0"/>
+          <w:numId w:val="2"/>
+        </w:numPr>
+        <w:rPr>
+          <w:rFonts w:ascii="Times New Roman" w:eastAsia="Times New Roman" w:hAnsi="Times New Roman" w:cs="Times New Roman"/>
+        </w:rPr>
+      </w:pPr>
+      <w:r>
+        <w:rPr>
+          <w:rFonts w:ascii="Times New Roman" w:eastAsia="Times New Roman" w:hAnsi="Times New Roman" w:cs="Times New Roman"/>
+        </w:rPr>
+        <w:t>Thank the subject for their participation and tell them water to drink now or between breaks and hand sanitizer is available.</w:t>
+      </w:r>
+    </w:p>
+    <w:p>
+      <w:pPr>
+        <w:rPr>
+          <w:rFonts w:ascii="Times New Roman" w:eastAsia="Times New Roman" w:hAnsi="Times New Roman" w:cs="Times New Roman"/>
+        </w:rPr>
+      </w:pPr>
+    </w:p>
+    <w:p>
+      <w:pPr>
         <w:rPr>
           <w:rFonts w:ascii="Times New Roman" w:eastAsia="Times New Roman" w:hAnsi="Times New Roman" w:cs="Times New Roman"/>
           <w:i/>
           <w:iCs/>
           <w:color w:val="7030A0"/>
-          <w:sz w:val="27"/>
-          <w:szCs w:val="27"/>
-        </w:rPr>
-        <w:t>Please fill out this consent form. Note that there is a section about video. There is no video for this experiment. This is a blanket consent form, and I will just need for you to sign the sections where your signature is asked for. The experiment will take approximately</w:t>
-      </w:r>
+        </w:rPr>
+      </w:pPr>
       <w:r>
         <w:rPr>
           <w:rFonts w:ascii="Times New Roman" w:eastAsia="Times New Roman" w:hAnsi="Times New Roman" w:cs="Times New Roman"/>
           <w:i/>
           <w:iCs/>
           <w:color w:val="7030A0"/>
-          <w:sz w:val="27"/>
-          <w:szCs w:val="27"/>
-        </w:rPr>
-        <w:t xml:space="preserve"> 1 hour</w:t>
-      </w:r>
+        </w:rPr>
+        <w:t>Thank  you  for  participating  in  this  experiment.  Can  I  offer  you  any  water  to  drink  now  or between the breaks?</w:t>
+      </w:r>
+    </w:p>
+    <w:p>
+      <w:pPr>
+        <w:rPr>
+          <w:rFonts w:ascii="Times New Roman" w:eastAsia="Times New Roman" w:hAnsi="Times New Roman" w:cs="Times New Roman"/>
+        </w:rPr>
+      </w:pPr>
+    </w:p>
+    <w:p>
+      <w:pPr>
+        <w:pStyle w:val="ListParagraph"/>
+        <w:numPr>
+          <w:ilvl w:val="0"/>
+          <w:numId w:val="2"/>
+        </w:numPr>
+        <w:rPr>
+          <w:rFonts w:ascii="Times New Roman" w:eastAsia="Times New Roman" w:hAnsi="Times New Roman" w:cs="Times New Roman"/>
+        </w:rPr>
+      </w:pPr>
+      <w:r>
+        <w:rPr>
+          <w:rFonts w:ascii="Times New Roman" w:eastAsia="Times New Roman" w:hAnsi="Times New Roman" w:cs="Times New Roman"/>
+        </w:rPr>
+        <w:t>Have the subject sign a consent form:</w:t>
+      </w:r>
+    </w:p>
+    <w:p>
+      <w:pPr>
+        <w:rPr>
+          <w:rFonts w:ascii="Times New Roman" w:eastAsia="Times New Roman" w:hAnsi="Times New Roman" w:cs="Times New Roman"/>
+        </w:rPr>
+      </w:pPr>
+    </w:p>
+    <w:p>
+      <w:pPr>
+        <w:rPr>
+          <w:rFonts w:ascii="Times New Roman" w:eastAsia="Times New Roman" w:hAnsi="Times New Roman" w:cs="Times New Roman"/>
+        </w:rPr>
+      </w:pPr>
       <w:r>
         <w:rPr>
           <w:rFonts w:ascii="Times New Roman" w:eastAsia="Times New Roman" w:hAnsi="Times New Roman" w:cs="Times New Roman"/>
           <w:i/>
           <w:iCs/>
           <w:color w:val="7030A0"/>
-          <w:sz w:val="27"/>
-          <w:szCs w:val="27"/>
-        </w:rPr>
-        <w:t>. Remember, you can choose to drop out at any time, but to be compensated you must complete the experiment.</w:t>
-      </w:r>
-      <w:r>
-        <w:rPr>
-          <w:rFonts w:ascii="Times New Roman" w:eastAsia="Times New Roman" w:hAnsi="Times New Roman" w:cs="Times New Roman"/>
-        </w:rPr>
-        <w:br/>
-      </w:r>
-      <w:r>
-        <w:rPr>
-          <w:rFonts w:ascii="Times New Roman" w:eastAsia="Times New Roman" w:hAnsi="Times New Roman" w:cs="Times New Roman"/>
-          <w:sz w:val="27"/>
-          <w:szCs w:val="27"/>
-        </w:rPr>
-        <w:t xml:space="preserve"> </w:t>
-      </w:r>
-    </w:p>
-    <w:p>
-      <w:pPr>
-        <w:rPr>
-          <w:rFonts w:ascii="Times New Roman" w:eastAsia="Times New Roman" w:hAnsi="Times New Roman" w:cs="Times New Roman"/>
-          <w:color w:val="000000" w:themeColor="text1"/>
-          <w:sz w:val="27"/>
-          <w:szCs w:val="27"/>
-        </w:rPr>
-      </w:pPr>
-      <w:r>
-        <w:rPr>
-          <w:rFonts w:ascii="Times New Roman" w:eastAsia="Times New Roman" w:hAnsi="Times New Roman" w:cs="Times New Roman"/>
-          <w:color w:val="000000" w:themeColor="text1"/>
-          <w:sz w:val="27"/>
-          <w:szCs w:val="27"/>
-        </w:rPr>
-        <w:t>15 minutes calibration</w:t>
-      </w:r>
-    </w:p>
-    <w:p>
-      <w:pPr>
-        <w:rPr>
-          <w:rFonts w:ascii="Times New Roman" w:eastAsia="Times New Roman" w:hAnsi="Times New Roman" w:cs="Times New Roman"/>
-          <w:color w:val="000000" w:themeColor="text1"/>
-          <w:sz w:val="27"/>
-          <w:szCs w:val="27"/>
-        </w:rPr>
-      </w:pPr>
-      <w:r>
-        <w:rPr>
-          <w:rFonts w:ascii="Times New Roman" w:eastAsia="Times New Roman" w:hAnsi="Times New Roman" w:cs="Times New Roman"/>
-          <w:color w:val="000000" w:themeColor="text1"/>
-          <w:sz w:val="27"/>
-          <w:szCs w:val="27"/>
-        </w:rPr>
-        <w:t>15</w:t>
-      </w:r>
-      <w:r>
-        <w:rPr>
-          <w:rFonts w:ascii="Times New Roman" w:eastAsia="Times New Roman" w:hAnsi="Times New Roman" w:cs="Times New Roman"/>
-          <w:color w:val="000000" w:themeColor="text1"/>
-          <w:sz w:val="27"/>
-          <w:szCs w:val="27"/>
-        </w:rPr>
-        <w:t xml:space="preserve"> minutes training</w:t>
-      </w:r>
-    </w:p>
-    <w:p>
-      <w:pPr>
-        <w:rPr>
-          <w:rFonts w:ascii="Times New Roman" w:eastAsia="Times New Roman" w:hAnsi="Times New Roman" w:cs="Times New Roman"/>
-          <w:color w:val="000000" w:themeColor="text1"/>
-          <w:sz w:val="27"/>
-          <w:szCs w:val="27"/>
-        </w:rPr>
-      </w:pPr>
-      <w:r>
-        <w:rPr>
-          <w:rFonts w:ascii="Times New Roman" w:eastAsia="Times New Roman" w:hAnsi="Times New Roman" w:cs="Times New Roman"/>
-          <w:color w:val="000000" w:themeColor="text1"/>
-          <w:sz w:val="27"/>
-          <w:szCs w:val="27"/>
-        </w:rPr>
-        <w:tab/>
-        <w:t xml:space="preserve">First familiarizing with GUI, arm angles. </w:t>
-      </w:r>
-    </w:p>
-    <w:p>
-      <w:pPr>
-        <w:rPr>
-          <w:rFonts w:ascii="Times New Roman" w:eastAsia="Times New Roman" w:hAnsi="Times New Roman" w:cs="Times New Roman"/>
-          <w:color w:val="000000" w:themeColor="text1"/>
-          <w:sz w:val="27"/>
-          <w:szCs w:val="27"/>
-        </w:rPr>
-      </w:pPr>
-    </w:p>
-    <w:p>
-      <w:pPr>
-        <w:rPr>
-          <w:rFonts w:ascii="Times New Roman" w:eastAsia="Times New Roman" w:hAnsi="Times New Roman" w:cs="Times New Roman"/>
-          <w:color w:val="000000" w:themeColor="text1"/>
-          <w:sz w:val="27"/>
-          <w:szCs w:val="27"/>
-        </w:rPr>
-      </w:pPr>
-      <w:r>
-        <w:rPr>
-          <w:rFonts w:ascii="Times New Roman" w:eastAsia="Times New Roman" w:hAnsi="Times New Roman" w:cs="Times New Roman"/>
-          <w:color w:val="000000" w:themeColor="text1"/>
-          <w:sz w:val="27"/>
-          <w:szCs w:val="27"/>
-        </w:rPr>
-        <w:t>20 minutes testing</w:t>
-      </w:r>
-    </w:p>
-    <w:p>
-      <w:pPr>
-        <w:rPr>
-          <w:rFonts w:ascii="Times New Roman" w:eastAsia="Times New Roman" w:hAnsi="Times New Roman" w:cs="Times New Roman"/>
-          <w:color w:val="000000" w:themeColor="text1"/>
-          <w:sz w:val="27"/>
-          <w:szCs w:val="27"/>
-        </w:rPr>
-      </w:pPr>
-      <w:r>
-        <w:rPr>
-          <w:rFonts w:ascii="Times New Roman" w:eastAsia="Times New Roman" w:hAnsi="Times New Roman" w:cs="Times New Roman"/>
-          <w:color w:val="000000" w:themeColor="text1"/>
-          <w:sz w:val="27"/>
-          <w:szCs w:val="27"/>
-        </w:rPr>
-        <w:tab/>
-      </w:r>
-      <w:r>
-        <w:rPr>
-          <w:rFonts w:ascii="Times New Roman" w:eastAsia="Times New Roman" w:hAnsi="Times New Roman" w:cs="Times New Roman"/>
-          <w:color w:val="000000" w:themeColor="text1"/>
-          <w:sz w:val="27"/>
-          <w:szCs w:val="27"/>
-        </w:rPr>
-        <w:t>5 minutes per testing round</w:t>
-      </w:r>
-    </w:p>
-    <w:p>
-      <w:pPr>
-        <w:rPr>
-          <w:rFonts w:ascii="Times New Roman" w:eastAsia="Times New Roman" w:hAnsi="Times New Roman" w:cs="Times New Roman"/>
-          <w:color w:val="000000" w:themeColor="text1"/>
-          <w:sz w:val="27"/>
-          <w:szCs w:val="27"/>
-        </w:rPr>
-      </w:pPr>
-      <w:r>
-        <w:rPr>
-          <w:rFonts w:ascii="Times New Roman" w:eastAsia="Times New Roman" w:hAnsi="Times New Roman" w:cs="Times New Roman"/>
-          <w:color w:val="000000" w:themeColor="text1"/>
-          <w:sz w:val="27"/>
-          <w:szCs w:val="27"/>
-        </w:rPr>
-        <w:t>2 x 5 minute breaks</w:t>
-      </w:r>
-    </w:p>
-    <w:p>
-      <w:pPr>
-        <w:rPr>
-          <w:rFonts w:ascii="Times New Roman" w:eastAsia="Times New Roman" w:hAnsi="Times New Roman" w:cs="Times New Roman"/>
-          <w:color w:val="000000" w:themeColor="text1"/>
-          <w:sz w:val="27"/>
-          <w:szCs w:val="27"/>
-        </w:rPr>
-      </w:pPr>
-    </w:p>
-    <w:p>
-      <w:pPr>
-        <w:rPr>
-          <w:rFonts w:ascii="Times New Roman" w:eastAsia="Times New Roman" w:hAnsi="Times New Roman" w:cs="Times New Roman"/>
-          <w:color w:val="000000" w:themeColor="text1"/>
-          <w:sz w:val="27"/>
-          <w:szCs w:val="27"/>
-        </w:rPr>
-      </w:pPr>
-      <w:r>
-        <w:rPr>
-          <w:rFonts w:ascii="Times New Roman" w:eastAsia="Times New Roman" w:hAnsi="Times New Roman" w:cs="Times New Roman"/>
-          <w:color w:val="000000" w:themeColor="text1"/>
-          <w:sz w:val="27"/>
-          <w:szCs w:val="27"/>
-        </w:rPr>
-        <w:t>With or without arm rest?</w:t>
-      </w:r>
-    </w:p>
-    <w:p>
-      <w:pPr>
-        <w:rPr>
-          <w:rFonts w:ascii="Times New Roman" w:eastAsia="Times New Roman" w:hAnsi="Times New Roman" w:cs="Times New Roman"/>
-          <w:color w:val="000000" w:themeColor="text1"/>
-          <w:sz w:val="27"/>
-          <w:szCs w:val="27"/>
-        </w:rPr>
-      </w:pPr>
-    </w:p>
-    <w:p>
-      <w:pPr>
-        <w:rPr>
-          <w:rFonts w:ascii="Times New Roman" w:eastAsia="Times New Roman" w:hAnsi="Times New Roman" w:cs="Times New Roman"/>
-          <w:color w:val="000000" w:themeColor="text1"/>
-          <w:sz w:val="27"/>
-          <w:szCs w:val="27"/>
-        </w:rPr>
-      </w:pPr>
-      <w:r>
-        <w:rPr>
-          <w:rFonts w:ascii="Times New Roman" w:eastAsia="Times New Roman" w:hAnsi="Times New Roman" w:cs="Times New Roman"/>
-          <w:color w:val="000000" w:themeColor="text1"/>
-          <w:sz w:val="27"/>
-          <w:szCs w:val="27"/>
-        </w:rPr>
-        <w:t>Set up process</w:t>
-      </w:r>
-    </w:p>
-    <w:p>
-      <w:pPr>
-        <w:rPr>
-          <w:rFonts w:ascii="Times New Roman" w:eastAsia="Times New Roman" w:hAnsi="Times New Roman" w:cs="Times New Roman"/>
-          <w:color w:val="000000" w:themeColor="text1"/>
-          <w:sz w:val="27"/>
-          <w:szCs w:val="27"/>
-        </w:rPr>
-      </w:pPr>
-      <w:r>
-        <w:rPr>
-          <w:rFonts w:ascii="Times New Roman" w:eastAsia="Times New Roman" w:hAnsi="Times New Roman" w:cs="Times New Roman"/>
-          <w:color w:val="000000" w:themeColor="text1"/>
-          <w:sz w:val="27"/>
-          <w:szCs w:val="27"/>
-        </w:rPr>
-        <w:t>Adjust chair, arm rest, screen</w:t>
-      </w:r>
-    </w:p>
-    <w:p>
-      <w:pPr>
-        <w:rPr>
-          <w:rFonts w:ascii="Times New Roman" w:eastAsia="Times New Roman" w:hAnsi="Times New Roman" w:cs="Times New Roman"/>
-          <w:color w:val="000000" w:themeColor="text1"/>
-          <w:sz w:val="27"/>
-          <w:szCs w:val="27"/>
-        </w:rPr>
-      </w:pPr>
-      <w:r>
-        <w:rPr>
-          <w:rFonts w:ascii="Times New Roman" w:eastAsia="Times New Roman" w:hAnsi="Times New Roman" w:cs="Times New Roman"/>
-          <w:color w:val="000000" w:themeColor="text1"/>
-          <w:sz w:val="27"/>
-          <w:szCs w:val="27"/>
-        </w:rPr>
-        <w:t xml:space="preserve">* may need more break time </w:t>
-      </w:r>
-    </w:p>
-    <w:p>
-      <w:pPr>
-        <w:rPr>
-          <w:rFonts w:ascii="Times New Roman" w:eastAsia="Times New Roman" w:hAnsi="Times New Roman" w:cs="Times New Roman"/>
-          <w:sz w:val="27"/>
-          <w:szCs w:val="27"/>
+        </w:rPr>
+        <w:t>Please fill out this consent form. Note that there is a section about video. There is no video for this experiment. This is a blanket consent form, and I will just need for you to sign the sections where your signature is asked for. The experiment will take approximately 1 hour. Remember, you can choose to drop out at any time, but to be compensated you must complete the experiment.</w:t>
+      </w:r>
+      <w:r>
+        <w:rPr>
+          <w:rFonts w:ascii="Times New Roman" w:eastAsia="Times New Roman" w:hAnsi="Times New Roman" w:cs="Times New Roman"/>
+        </w:rPr>
+        <w:br/>
+      </w:r>
+    </w:p>
+    <w:p>
+      <w:pPr>
+        <w:pStyle w:val="ListParagraph"/>
+        <w:numPr>
+          <w:ilvl w:val="0"/>
+          <w:numId w:val="2"/>
+        </w:numPr>
+        <w:rPr>
+          <w:rFonts w:ascii="Times New Roman" w:eastAsia="Times New Roman" w:hAnsi="Times New Roman" w:cs="Times New Roman"/>
+        </w:rPr>
+      </w:pPr>
+      <w:r>
+        <w:rPr>
+          <w:rFonts w:ascii="Times New Roman" w:eastAsia="Times New Roman" w:hAnsi="Times New Roman" w:cs="Times New Roman"/>
+        </w:rPr>
+        <w:t xml:space="preserve">Provide Pre-Experiment Survey in Subject Record Document and ask the subject to fill out the </w:t>
+      </w:r>
+      <w:r>
+        <w:rPr>
+          <w:rFonts w:ascii="Times New Roman" w:eastAsia="Times New Roman" w:hAnsi="Times New Roman" w:cs="Times New Roman"/>
+        </w:rPr>
+        <w:br/>
+        <w:t xml:space="preserve">1st page only.  </w:t>
+      </w:r>
+    </w:p>
+    <w:p>
+      <w:pPr>
+        <w:rPr>
+          <w:rFonts w:ascii="Times New Roman" w:eastAsia="Times New Roman" w:hAnsi="Times New Roman" w:cs="Times New Roman"/>
+        </w:rPr>
+      </w:pPr>
+    </w:p>
+    <w:p>
+      <w:pPr>
+        <w:rPr>
+          <w:rFonts w:ascii="Times New Roman" w:eastAsia="Times New Roman" w:hAnsi="Times New Roman" w:cs="Times New Roman"/>
         </w:rPr>
       </w:pPr>
       <w:r>
@@ -683,433 +331,80 @@
           <w:iCs/>
           <w:color w:val="7030A0"/>
         </w:rPr>
-        <w:br/>
-      </w:r>
-      <w:r>
-        <w:rPr>
-          <w:rFonts w:ascii="Times New Roman" w:eastAsia="Times New Roman" w:hAnsi="Times New Roman" w:cs="Times New Roman"/>
-          <w:sz w:val="27"/>
-          <w:szCs w:val="27"/>
-        </w:rPr>
-        <w:t xml:space="preserve"> </w:t>
-      </w:r>
-      <w:r>
-        <w:rPr>
-          <w:rFonts w:ascii="Times New Roman" w:eastAsia="Times New Roman" w:hAnsi="Times New Roman" w:cs="Times New Roman"/>
-        </w:rPr>
-        <w:br/>
-      </w:r>
-      <w:r>
-        <w:rPr>
-          <w:rFonts w:ascii="Times New Roman" w:eastAsia="Times New Roman" w:hAnsi="Times New Roman" w:cs="Times New Roman"/>
-          <w:sz w:val="27"/>
-          <w:szCs w:val="27"/>
-        </w:rPr>
-        <w:t xml:space="preserve">9. Provide Pre-Experiment Survey in Subject Record Document and ask the subject to </w:t>
-      </w:r>
-      <w:r>
-        <w:rPr>
-          <w:rFonts w:ascii="Times New Roman" w:eastAsia="Times New Roman" w:hAnsi="Times New Roman" w:cs="Times New Roman"/>
-          <w:sz w:val="27"/>
-          <w:szCs w:val="27"/>
-        </w:rPr>
-        <w:lastRenderedPageBreak/>
-        <w:t xml:space="preserve">fill out the </w:t>
-      </w:r>
-      <w:r>
-        <w:rPr>
-          <w:rFonts w:ascii="Times New Roman" w:eastAsia="Times New Roman" w:hAnsi="Times New Roman" w:cs="Times New Roman"/>
-        </w:rPr>
-        <w:br/>
-      </w:r>
-      <w:r>
-        <w:rPr>
-          <w:rFonts w:ascii="Times New Roman" w:eastAsia="Times New Roman" w:hAnsi="Times New Roman" w:cs="Times New Roman"/>
-          <w:sz w:val="27"/>
-          <w:szCs w:val="27"/>
-        </w:rPr>
-        <w:t>1</w:t>
-      </w:r>
-      <w:r>
-        <w:rPr>
-          <w:rFonts w:ascii="Times New Roman" w:eastAsia="Times New Roman" w:hAnsi="Times New Roman" w:cs="Times New Roman"/>
-          <w:sz w:val="18"/>
-          <w:szCs w:val="18"/>
-        </w:rPr>
-        <w:t>st</w:t>
-      </w:r>
-      <w:r>
-        <w:rPr>
-          <w:rFonts w:ascii="Times New Roman" w:eastAsia="Times New Roman" w:hAnsi="Times New Roman" w:cs="Times New Roman"/>
-          <w:sz w:val="27"/>
-          <w:szCs w:val="27"/>
-        </w:rPr>
-        <w:t xml:space="preserve"> page only.  </w:t>
-      </w:r>
-      <w:r>
-        <w:rPr>
-          <w:rFonts w:ascii="Times New Roman" w:eastAsia="Times New Roman" w:hAnsi="Times New Roman" w:cs="Times New Roman"/>
-        </w:rPr>
-        <w:br/>
-      </w:r>
-      <w:r>
-        <w:rPr>
-          <w:rFonts w:ascii="Times New Roman" w:eastAsia="Times New Roman" w:hAnsi="Times New Roman" w:cs="Times New Roman"/>
-          <w:sz w:val="27"/>
-          <w:szCs w:val="27"/>
-        </w:rPr>
-        <w:t xml:space="preserve"> </w:t>
-      </w:r>
-      <w:r>
-        <w:rPr>
-          <w:rFonts w:ascii="Times New Roman" w:eastAsia="Times New Roman" w:hAnsi="Times New Roman" w:cs="Times New Roman"/>
-        </w:rPr>
-        <w:br/>
-      </w:r>
-      <w:r>
+        <w:t>Please fill out the 1st page of this document.</w:t>
+      </w:r>
+    </w:p>
+    <w:p>
+      <w:pPr>
+        <w:pStyle w:val="ListParagraph"/>
+        <w:rPr>
+          <w:rFonts w:ascii="Times New Roman" w:eastAsia="Times New Roman" w:hAnsi="Times New Roman" w:cs="Times New Roman"/>
+        </w:rPr>
+      </w:pPr>
+    </w:p>
+    <w:p>
+      <w:pPr>
+        <w:pStyle w:val="ListParagraph"/>
+        <w:numPr>
+          <w:ilvl w:val="0"/>
+          <w:numId w:val="2"/>
+        </w:numPr>
+        <w:rPr>
+          <w:rFonts w:ascii="Times New Roman" w:eastAsia="Times New Roman" w:hAnsi="Times New Roman" w:cs="Times New Roman"/>
+        </w:rPr>
+      </w:pPr>
+      <w:r>
+        <w:rPr>
+          <w:rFonts w:ascii="Times New Roman" w:eastAsia="Times New Roman" w:hAnsi="Times New Roman" w:cs="Times New Roman"/>
+        </w:rPr>
+        <w:t xml:space="preserve">In  the  Subject  Record  Document,  write  down  the  subject  number  and  which  protocol  file number is being used. </w:t>
+      </w:r>
+    </w:p>
+    <w:p>
+      <w:pPr>
+        <w:pStyle w:val="ListParagraph"/>
+        <w:numPr>
+          <w:ilvl w:val="0"/>
+          <w:numId w:val="2"/>
+        </w:numPr>
+        <w:rPr>
+          <w:rFonts w:ascii="Times New Roman" w:eastAsia="Times New Roman" w:hAnsi="Times New Roman" w:cs="Times New Roman"/>
+        </w:rPr>
+      </w:pPr>
+      <w:r>
+        <w:rPr>
+          <w:rFonts w:ascii="Times New Roman" w:eastAsia="Times New Roman" w:hAnsi="Times New Roman" w:cs="Times New Roman"/>
+        </w:rPr>
+        <w:t xml:space="preserve">Explain general setup:  </w:t>
+      </w:r>
+    </w:p>
+    <w:p>
+      <w:pPr>
         <w:rPr>
           <w:rFonts w:ascii="Times New Roman" w:eastAsia="Times New Roman" w:hAnsi="Times New Roman" w:cs="Times New Roman"/>
           <w:i/>
           <w:iCs/>
           <w:color w:val="7030A0"/>
-          <w:sz w:val="27"/>
-          <w:szCs w:val="27"/>
-        </w:rPr>
-        <w:t>Please fill out the 1st page of this document.</w:t>
-      </w:r>
-      <w:r>
-        <w:rPr>
-          <w:rFonts w:ascii="Times New Roman" w:eastAsia="Times New Roman" w:hAnsi="Times New Roman" w:cs="Times New Roman"/>
-          <w:sz w:val="27"/>
-          <w:szCs w:val="27"/>
-        </w:rPr>
-        <w:t xml:space="preserve"> </w:t>
-      </w:r>
-      <w:r>
-        <w:rPr>
-          <w:rFonts w:ascii="Times New Roman" w:eastAsia="Times New Roman" w:hAnsi="Times New Roman" w:cs="Times New Roman"/>
-        </w:rPr>
-        <w:br/>
-      </w:r>
-      <w:r>
-        <w:rPr>
-          <w:rFonts w:ascii="Times New Roman" w:eastAsia="Times New Roman" w:hAnsi="Times New Roman" w:cs="Times New Roman"/>
-          <w:sz w:val="27"/>
-          <w:szCs w:val="27"/>
-        </w:rPr>
-        <w:t xml:space="preserve"> </w:t>
-      </w:r>
-      <w:r>
-        <w:rPr>
-          <w:rFonts w:ascii="Times New Roman" w:eastAsia="Times New Roman" w:hAnsi="Times New Roman" w:cs="Times New Roman"/>
-        </w:rPr>
-        <w:br/>
-      </w:r>
-      <w:r>
-        <w:rPr>
-          <w:rFonts w:ascii="Times New Roman" w:eastAsia="Times New Roman" w:hAnsi="Times New Roman" w:cs="Times New Roman"/>
-          <w:sz w:val="27"/>
-          <w:szCs w:val="27"/>
-        </w:rPr>
-        <w:t xml:space="preserve">10. In  the  Subject  Record  Document,  write  down  the  subject  number  and  which  protocol  file number is being used. </w:t>
-      </w:r>
-      <w:r>
-        <w:rPr>
-          <w:rFonts w:ascii="Times New Roman" w:eastAsia="Times New Roman" w:hAnsi="Times New Roman" w:cs="Times New Roman"/>
-        </w:rPr>
-        <w:br/>
-      </w:r>
-      <w:r>
-        <w:rPr>
-          <w:rFonts w:ascii="Times New Roman" w:eastAsia="Times New Roman" w:hAnsi="Times New Roman" w:cs="Times New Roman"/>
-          <w:sz w:val="27"/>
-          <w:szCs w:val="27"/>
-        </w:rPr>
-        <w:t xml:space="preserve">11. Explain general setup:  </w:t>
-      </w:r>
-      <w:r>
-        <w:rPr>
-          <w:rFonts w:ascii="Times New Roman" w:eastAsia="Times New Roman" w:hAnsi="Times New Roman" w:cs="Times New Roman"/>
-        </w:rPr>
-        <w:br/>
-      </w:r>
-      <w:r>
-        <w:rPr>
-          <w:rFonts w:ascii="Times New Roman" w:eastAsia="Times New Roman" w:hAnsi="Times New Roman" w:cs="Times New Roman"/>
-          <w:sz w:val="27"/>
-          <w:szCs w:val="27"/>
-        </w:rPr>
-        <w:t xml:space="preserve"> </w:t>
-      </w:r>
-      <w:r>
-        <w:rPr>
-          <w:rFonts w:ascii="Times New Roman" w:eastAsia="Times New Roman" w:hAnsi="Times New Roman" w:cs="Times New Roman"/>
-        </w:rPr>
-        <w:br/>
-      </w:r>
-      <w:r>
+        </w:rPr>
+      </w:pPr>
+    </w:p>
+    <w:p>
+      <w:pPr>
         <w:rPr>
           <w:rFonts w:ascii="Times New Roman" w:eastAsia="Times New Roman" w:hAnsi="Times New Roman" w:cs="Times New Roman"/>
           <w:i/>
           <w:iCs/>
           <w:color w:val="7030A0"/>
-          <w:sz w:val="27"/>
-          <w:szCs w:val="27"/>
-        </w:rPr>
-        <w:t>I am going to explain the experiment setup.</w:t>
-      </w:r>
+        </w:rPr>
+      </w:pPr>
       <w:r>
         <w:rPr>
           <w:rFonts w:ascii="Times New Roman" w:eastAsia="Times New Roman" w:hAnsi="Times New Roman" w:cs="Times New Roman"/>
           <w:i/>
           <w:iCs/>
           <w:color w:val="7030A0"/>
-          <w:sz w:val="27"/>
-          <w:szCs w:val="27"/>
-        </w:rPr>
-        <w:t xml:space="preserve"> Th</w:t>
-      </w:r>
-      <w:r>
-        <w:rPr>
-          <w:rFonts w:ascii="Times New Roman" w:eastAsia="Times New Roman" w:hAnsi="Times New Roman" w:cs="Times New Roman"/>
-          <w:sz w:val="27"/>
-          <w:szCs w:val="27"/>
-        </w:rPr>
-        <w:t xml:space="preserve">ere will be two blue lines on the screen representing your elbow angle. </w:t>
-      </w:r>
-    </w:p>
-    <w:p>
-      <w:pPr>
-        <w:rPr>
-          <w:rFonts w:ascii="Times New Roman" w:eastAsia="Times New Roman" w:hAnsi="Times New Roman" w:cs="Times New Roman"/>
-          <w:sz w:val="27"/>
-          <w:szCs w:val="27"/>
-        </w:rPr>
-      </w:pPr>
-    </w:p>
-    <w:p>
-      <w:pPr>
-        <w:rPr>
-          <w:rFonts w:ascii="Times New Roman" w:eastAsia="Times New Roman" w:hAnsi="Times New Roman" w:cs="Times New Roman"/>
-          <w:sz w:val="27"/>
-          <w:szCs w:val="27"/>
-        </w:rPr>
-      </w:pPr>
-      <w:r>
-        <w:rPr>
-          <w:rFonts w:ascii="Times New Roman" w:eastAsia="Times New Roman" w:hAnsi="Times New Roman" w:cs="Times New Roman"/>
-          <w:sz w:val="27"/>
-          <w:szCs w:val="27"/>
-        </w:rPr>
-        <w:t xml:space="preserve">As you move your elbow angle, </w:t>
-      </w:r>
-    </w:p>
-    <w:p>
-      <w:pPr>
-        <w:rPr>
-          <w:rFonts w:ascii="Times New Roman" w:eastAsia="Times New Roman" w:hAnsi="Times New Roman" w:cs="Times New Roman"/>
-          <w:sz w:val="27"/>
-          <w:szCs w:val="27"/>
-        </w:rPr>
-      </w:pPr>
-    </w:p>
-    <w:p>
-      <w:pPr>
-        <w:rPr>
-          <w:rFonts w:ascii="Times New Roman" w:eastAsia="Times New Roman" w:hAnsi="Times New Roman" w:cs="Times New Roman"/>
-          <w:sz w:val="27"/>
-          <w:szCs w:val="27"/>
-        </w:rPr>
-      </w:pPr>
-      <w:r>
-        <w:rPr>
-          <w:rFonts w:ascii="Times New Roman" w:eastAsia="Times New Roman" w:hAnsi="Times New Roman" w:cs="Times New Roman"/>
-          <w:sz w:val="27"/>
-          <w:szCs w:val="27"/>
-        </w:rPr>
-        <w:t xml:space="preserve">As you move your elbow angle </w:t>
-      </w:r>
-    </w:p>
-    <w:p>
-      <w:pPr>
-        <w:rPr>
-          <w:rFonts w:ascii="Times New Roman" w:eastAsia="Times New Roman" w:hAnsi="Times New Roman" w:cs="Times New Roman"/>
-          <w:sz w:val="27"/>
-          <w:szCs w:val="27"/>
-        </w:rPr>
-      </w:pPr>
-    </w:p>
-    <w:p>
-      <w:pPr>
-        <w:rPr>
-          <w:rFonts w:ascii="Times New Roman" w:eastAsia="Times New Roman" w:hAnsi="Times New Roman" w:cs="Times New Roman"/>
-          <w:sz w:val="27"/>
-          <w:szCs w:val="27"/>
-        </w:rPr>
-      </w:pPr>
-    </w:p>
-    <w:p>
-      <w:pPr>
-        <w:rPr>
-          <w:rFonts w:ascii="Times New Roman" w:eastAsia="Times New Roman" w:hAnsi="Times New Roman" w:cs="Times New Roman"/>
-          <w:sz w:val="27"/>
-          <w:szCs w:val="27"/>
-        </w:rPr>
-      </w:pPr>
-      <w:r>
-        <w:rPr>
-          <w:rFonts w:ascii="Times New Roman" w:eastAsia="Times New Roman" w:hAnsi="Times New Roman" w:cs="Times New Roman"/>
-          <w:sz w:val="27"/>
-          <w:szCs w:val="27"/>
-        </w:rPr>
-        <w:t xml:space="preserve">There will be a virtual environment containing a </w:t>
-      </w:r>
-      <w:r>
-        <w:rPr>
-          <w:rFonts w:ascii="Times New Roman" w:eastAsia="Times New Roman" w:hAnsi="Times New Roman" w:cs="Times New Roman"/>
-        </w:rPr>
-        <w:br/>
-      </w:r>
-      <w:r>
-        <w:rPr>
-          <w:rFonts w:ascii="Times New Roman" w:eastAsia="Times New Roman" w:hAnsi="Times New Roman" w:cs="Times New Roman"/>
-          <w:sz w:val="27"/>
-          <w:szCs w:val="27"/>
-        </w:rPr>
-        <w:t xml:space="preserve">cube, a hoop, and a hemisphere. The cube is the object you will interact with for the pick and </w:t>
-      </w:r>
-      <w:r>
-        <w:rPr>
-          <w:rFonts w:ascii="Times New Roman" w:eastAsia="Times New Roman" w:hAnsi="Times New Roman" w:cs="Times New Roman"/>
-        </w:rPr>
-        <w:br/>
-      </w:r>
-      <w:r>
-        <w:rPr>
-          <w:rFonts w:ascii="Times New Roman" w:eastAsia="Times New Roman" w:hAnsi="Times New Roman" w:cs="Times New Roman"/>
-          <w:sz w:val="27"/>
-          <w:szCs w:val="27"/>
-        </w:rPr>
-        <w:t xml:space="preserve">place tasks you will do during the experiment. </w:t>
-      </w:r>
-      <w:r>
-        <w:rPr>
-          <w:rFonts w:ascii="Times New Roman" w:eastAsia="Times New Roman" w:hAnsi="Times New Roman" w:cs="Times New Roman"/>
-        </w:rPr>
-        <w:br/>
-      </w:r>
-      <w:r>
-        <w:rPr>
-          <w:rFonts w:ascii="Times New Roman" w:eastAsia="Times New Roman" w:hAnsi="Times New Roman" w:cs="Times New Roman"/>
-          <w:sz w:val="27"/>
-          <w:szCs w:val="27"/>
-        </w:rPr>
-        <w:t xml:space="preserve"> </w:t>
-      </w:r>
-      <w:r>
-        <w:rPr>
-          <w:rFonts w:ascii="Times New Roman" w:eastAsia="Times New Roman" w:hAnsi="Times New Roman" w:cs="Times New Roman"/>
-        </w:rPr>
-        <w:br/>
-      </w:r>
-      <w:r>
-        <w:rPr>
-          <w:rFonts w:ascii="Times New Roman" w:eastAsia="Times New Roman" w:hAnsi="Times New Roman" w:cs="Times New Roman"/>
-          <w:sz w:val="27"/>
-          <w:szCs w:val="27"/>
-        </w:rPr>
-        <w:t>When you touch the virtual cube, you will receive different types of pre-programmed pressure-</w:t>
-      </w:r>
-      <w:r>
-        <w:rPr>
-          <w:rFonts w:ascii="Times New Roman" w:eastAsia="Times New Roman" w:hAnsi="Times New Roman" w:cs="Times New Roman"/>
-        </w:rPr>
-        <w:br/>
-      </w:r>
-      <w:r>
-        <w:rPr>
-          <w:rFonts w:ascii="Times New Roman" w:eastAsia="Times New Roman" w:hAnsi="Times New Roman" w:cs="Times New Roman"/>
-          <w:sz w:val="27"/>
-          <w:szCs w:val="27"/>
-        </w:rPr>
-        <w:t xml:space="preserve">based haptic feedback, or possibly no feedback at all, on your wrist to help you with the virtual </w:t>
-      </w:r>
-      <w:r>
-        <w:rPr>
-          <w:rFonts w:ascii="Times New Roman" w:eastAsia="Times New Roman" w:hAnsi="Times New Roman" w:cs="Times New Roman"/>
-        </w:rPr>
-        <w:br/>
-      </w:r>
-      <w:r>
-        <w:rPr>
-          <w:rFonts w:ascii="Times New Roman" w:eastAsia="Times New Roman" w:hAnsi="Times New Roman" w:cs="Times New Roman"/>
-          <w:sz w:val="27"/>
-          <w:szCs w:val="27"/>
-        </w:rPr>
-        <w:t xml:space="preserve">manipulation.  When  you  pick  up  the  cube  off  the  ground  by  a  certain  amount,  it  will </w:t>
-      </w:r>
-      <w:r>
-        <w:rPr>
-          <w:rFonts w:ascii="Times New Roman" w:eastAsia="Times New Roman" w:hAnsi="Times New Roman" w:cs="Times New Roman"/>
-        </w:rPr>
-        <w:br/>
-      </w:r>
-      <w:r>
-        <w:rPr>
-          <w:rFonts w:ascii="Times New Roman" w:eastAsia="Times New Roman" w:hAnsi="Times New Roman" w:cs="Times New Roman"/>
-          <w:sz w:val="27"/>
-          <w:szCs w:val="27"/>
-        </w:rPr>
-        <w:t xml:space="preserve">disappear. The cube will still be there, you just won’t be able to see it, but you will be able to </w:t>
-      </w:r>
-      <w:r>
-        <w:rPr>
-          <w:rFonts w:ascii="Times New Roman" w:eastAsia="Times New Roman" w:hAnsi="Times New Roman" w:cs="Times New Roman"/>
-        </w:rPr>
-        <w:br/>
-      </w:r>
-      <w:r>
-        <w:rPr>
-          <w:rFonts w:ascii="Times New Roman" w:eastAsia="Times New Roman" w:hAnsi="Times New Roman" w:cs="Times New Roman"/>
-          <w:sz w:val="27"/>
-          <w:szCs w:val="27"/>
-        </w:rPr>
-        <w:t xml:space="preserve">“feel” it if there is haptic feedback. You will also be wearing a sensor on each finger, so the </w:t>
-      </w:r>
-      <w:r>
-        <w:rPr>
-          <w:rFonts w:ascii="Times New Roman" w:eastAsia="Times New Roman" w:hAnsi="Times New Roman" w:cs="Times New Roman"/>
-        </w:rPr>
-        <w:br/>
-      </w:r>
-      <w:r>
-        <w:rPr>
-          <w:rFonts w:ascii="Times New Roman" w:eastAsia="Times New Roman" w:hAnsi="Times New Roman" w:cs="Times New Roman"/>
-          <w:sz w:val="27"/>
-          <w:szCs w:val="27"/>
-        </w:rPr>
-        <w:t xml:space="preserve">computer knows where your fingers are in the virtual environment. </w:t>
-      </w:r>
-    </w:p>
-    <w:p>
-      <w:pPr>
-        <w:rPr>
-          <w:rFonts w:ascii="Times New Roman" w:eastAsia="Times New Roman" w:hAnsi="Times New Roman" w:cs="Times New Roman"/>
-        </w:rPr>
-      </w:pPr>
-      <w:r>
-        <w:rPr>
-          <w:rFonts w:ascii="Times New Roman" w:eastAsia="Times New Roman" w:hAnsi="Times New Roman" w:cs="Times New Roman"/>
-          <w:sz w:val="27"/>
-          <w:szCs w:val="27"/>
-        </w:rPr>
-        <w:t xml:space="preserve"> </w:t>
-      </w:r>
-      <w:r>
-        <w:rPr>
-          <w:rFonts w:ascii="Times New Roman" w:eastAsia="Times New Roman" w:hAnsi="Times New Roman" w:cs="Times New Roman"/>
-        </w:rPr>
-        <w:br/>
+        </w:rPr>
+        <w:t xml:space="preserve">I am going to explain the experiment setup. </w:t>
       </w:r>
       <w:r>
         <w:rPr>
@@ -1117,10 +412,8 @@
           <w:i/>
           <w:iCs/>
           <w:color w:val="7030A0"/>
-          <w:sz w:val="27"/>
-          <w:szCs w:val="27"/>
-        </w:rPr>
-        <w:t xml:space="preserve">I am going to start set you up to run the experiment by putting on the </w:t>
+        </w:rPr>
+        <w:t xml:space="preserve">On the screen </w:t>
       </w:r>
       <w:r>
         <w:rPr>
@@ -1128,10 +421,8 @@
           <w:i/>
           <w:iCs/>
           <w:color w:val="7030A0"/>
-          <w:sz w:val="27"/>
-          <w:szCs w:val="27"/>
-        </w:rPr>
-        <w:t>arm</w:t>
+        </w:rPr>
+        <w:t>in front of you,</w:t>
       </w:r>
       <w:r>
         <w:rPr>
@@ -1139,10 +430,8 @@
           <w:i/>
           <w:iCs/>
           <w:color w:val="7030A0"/>
-          <w:sz w:val="27"/>
-          <w:szCs w:val="27"/>
-        </w:rPr>
-        <w:t>-worn device</w:t>
+        </w:rPr>
+        <w:t xml:space="preserve"> </w:t>
       </w:r>
       <w:r>
         <w:rPr>
@@ -1150,39 +439,344 @@
           <w:i/>
           <w:iCs/>
           <w:color w:val="7030A0"/>
-          <w:sz w:val="27"/>
-          <w:szCs w:val="27"/>
-        </w:rPr>
-        <w:t>.</w:t>
-      </w:r>
-      <w:r>
-        <w:rPr>
-          <w:rFonts w:ascii="Times New Roman" w:eastAsia="Times New Roman" w:hAnsi="Times New Roman" w:cs="Times New Roman"/>
-        </w:rPr>
-        <w:br/>
-      </w:r>
-      <w:r>
-        <w:rPr>
-          <w:rFonts w:ascii="Times New Roman" w:eastAsia="Times New Roman" w:hAnsi="Times New Roman" w:cs="Times New Roman"/>
-          <w:sz w:val="27"/>
-          <w:szCs w:val="27"/>
-        </w:rPr>
-        <w:t xml:space="preserve"> </w:t>
-      </w:r>
-      <w:r>
-        <w:rPr>
-          <w:rFonts w:ascii="Times New Roman" w:eastAsia="Times New Roman" w:hAnsi="Times New Roman" w:cs="Times New Roman"/>
-        </w:rPr>
-        <w:br/>
-      </w:r>
-      <w:r>
-        <w:rPr>
-          <w:rFonts w:ascii="Times New Roman" w:eastAsia="Times New Roman" w:hAnsi="Times New Roman" w:cs="Times New Roman"/>
-          <w:sz w:val="27"/>
-          <w:szCs w:val="27"/>
+        </w:rPr>
+        <w:t>t</w:t>
+      </w:r>
+      <w:r>
+        <w:rPr>
+          <w:rFonts w:ascii="Times New Roman" w:eastAsia="Times New Roman" w:hAnsi="Times New Roman" w:cs="Times New Roman"/>
+          <w:i/>
+          <w:iCs/>
+          <w:color w:val="7030A0"/>
+        </w:rPr>
+        <w:t>here will be two blue lines on the screen adjoined by a blue dot. Together they represent an elbow angle.</w:t>
+      </w:r>
+    </w:p>
+    <w:p>
+      <w:pPr>
+        <w:rPr>
+          <w:rFonts w:ascii="Times New Roman" w:eastAsia="Times New Roman" w:hAnsi="Times New Roman" w:cs="Times New Roman"/>
+          <w:i/>
+          <w:iCs/>
+          <w:color w:val="7030A0"/>
+        </w:rPr>
+      </w:pPr>
+      <w:r>
+        <w:rPr>
+          <w:rFonts w:ascii="Times New Roman" w:eastAsia="Times New Roman" w:hAnsi="Times New Roman" w:cs="Times New Roman"/>
+          <w:i/>
+          <w:iCs/>
+          <w:color w:val="7030A0"/>
+        </w:rPr>
+        <w:t xml:space="preserve">The line on the right-hand side of the blue dot represents </w:t>
+      </w:r>
+      <w:r>
+        <w:rPr>
+          <w:rFonts w:ascii="Times New Roman" w:eastAsia="Times New Roman" w:hAnsi="Times New Roman" w:cs="Times New Roman"/>
+          <w:i/>
+          <w:iCs/>
+          <w:color w:val="7030A0"/>
+        </w:rPr>
+        <w:t xml:space="preserve">the </w:t>
+      </w:r>
+      <w:r>
+        <w:rPr>
+          <w:rFonts w:ascii="Times New Roman" w:eastAsia="Times New Roman" w:hAnsi="Times New Roman" w:cs="Times New Roman"/>
+          <w:i/>
+          <w:iCs/>
+          <w:color w:val="7030A0"/>
+        </w:rPr>
+        <w:t>upper arm</w:t>
+      </w:r>
+      <w:r>
+        <w:rPr>
+          <w:rFonts w:ascii="Times New Roman" w:eastAsia="Times New Roman" w:hAnsi="Times New Roman" w:cs="Times New Roman"/>
+          <w:i/>
+          <w:iCs/>
+          <w:color w:val="7030A0"/>
+        </w:rPr>
+        <w:t xml:space="preserve"> and remains</w:t>
+      </w:r>
+      <w:r>
+        <w:rPr>
+          <w:rFonts w:ascii="Times New Roman" w:eastAsia="Times New Roman" w:hAnsi="Times New Roman" w:cs="Times New Roman"/>
+          <w:i/>
+          <w:iCs/>
+          <w:color w:val="7030A0"/>
+        </w:rPr>
+        <w:t xml:space="preserve"> horizontal.</w:t>
+      </w:r>
+      <w:r>
+        <w:rPr>
+          <w:rFonts w:ascii="Times New Roman" w:eastAsia="Times New Roman" w:hAnsi="Times New Roman" w:cs="Times New Roman"/>
+          <w:i/>
+          <w:iCs/>
+          <w:color w:val="7030A0"/>
+        </w:rPr>
+        <w:t xml:space="preserve"> </w:t>
+      </w:r>
+      <w:r>
+        <w:rPr>
+          <w:rFonts w:ascii="Times New Roman" w:eastAsia="Times New Roman" w:hAnsi="Times New Roman" w:cs="Times New Roman"/>
+          <w:i/>
+          <w:iCs/>
+          <w:color w:val="7030A0"/>
+        </w:rPr>
+        <w:t>The line on the left-hand side of the blue dot represents the forearm</w:t>
+      </w:r>
+      <w:r>
+        <w:rPr>
+          <w:rFonts w:ascii="Times New Roman" w:eastAsia="Times New Roman" w:hAnsi="Times New Roman" w:cs="Times New Roman"/>
+          <w:i/>
+          <w:iCs/>
+          <w:color w:val="7030A0"/>
+        </w:rPr>
+        <w:t>,</w:t>
+      </w:r>
+      <w:r>
+        <w:rPr>
+          <w:rFonts w:ascii="Times New Roman" w:eastAsia="Times New Roman" w:hAnsi="Times New Roman" w:cs="Times New Roman"/>
+          <w:i/>
+          <w:iCs/>
+          <w:color w:val="7030A0"/>
+        </w:rPr>
+        <w:t xml:space="preserve"> and its angle will change.</w:t>
+      </w:r>
+    </w:p>
+    <w:p>
+      <w:pPr>
+        <w:rPr>
+          <w:rFonts w:ascii="Times New Roman" w:eastAsia="Times New Roman" w:hAnsi="Times New Roman" w:cs="Times New Roman"/>
+          <w:i/>
+          <w:iCs/>
+          <w:color w:val="7030A0"/>
+        </w:rPr>
+      </w:pPr>
+    </w:p>
+    <w:p>
+      <w:pPr>
+        <w:rPr>
+          <w:rFonts w:ascii="Times New Roman" w:eastAsia="Times New Roman" w:hAnsi="Times New Roman" w:cs="Times New Roman"/>
+          <w:i/>
+          <w:iCs/>
+          <w:color w:val="7030A0"/>
+        </w:rPr>
+      </w:pPr>
+      <w:r>
+        <w:rPr>
+          <w:rFonts w:ascii="Times New Roman" w:eastAsia="Times New Roman" w:hAnsi="Times New Roman" w:cs="Times New Roman"/>
+          <w:i/>
+          <w:iCs/>
+          <w:color w:val="7030A0"/>
+        </w:rPr>
+        <w:t xml:space="preserve">You will rest your upper arm on this </w:t>
+      </w:r>
+    </w:p>
+    <w:p>
+      <w:pPr>
+        <w:rPr>
+          <w:rFonts w:ascii="Times New Roman" w:eastAsia="Times New Roman" w:hAnsi="Times New Roman" w:cs="Times New Roman"/>
+          <w:i/>
+          <w:iCs/>
+          <w:color w:val="7030A0"/>
+        </w:rPr>
+      </w:pPr>
+      <w:r>
+        <w:rPr>
+          <w:rFonts w:ascii="Times New Roman" w:eastAsia="Times New Roman" w:hAnsi="Times New Roman" w:cs="Times New Roman"/>
+          <w:i/>
+          <w:iCs/>
+          <w:color w:val="7030A0"/>
+        </w:rPr>
+        <w:t>Your goal will be to move your arm</w:t>
+      </w:r>
+    </w:p>
+    <w:p>
+      <w:pPr>
+        <w:rPr>
+          <w:rFonts w:ascii="Times New Roman" w:eastAsia="Times New Roman" w:hAnsi="Times New Roman" w:cs="Times New Roman"/>
+          <w:i/>
+          <w:iCs/>
+          <w:color w:val="7030A0"/>
+        </w:rPr>
+      </w:pPr>
+      <w:r>
+        <w:rPr>
+          <w:rFonts w:ascii="Times New Roman" w:eastAsia="Times New Roman" w:hAnsi="Times New Roman" w:cs="Times New Roman"/>
+          <w:i/>
+          <w:iCs/>
+          <w:color w:val="7030A0"/>
+        </w:rPr>
+        <w:t xml:space="preserve">When you move your elbow angle, you will receive different types </w:t>
+      </w:r>
+      <w:r>
+        <w:rPr>
+          <w:rFonts w:ascii="Times New Roman" w:eastAsia="Times New Roman" w:hAnsi="Times New Roman" w:cs="Times New Roman"/>
+          <w:i/>
+          <w:iCs/>
+          <w:color w:val="7030A0"/>
+        </w:rPr>
+        <w:t>pre-programmed pressure-based haptic feedback, or possibly no feedback at all, on your forearm.</w:t>
+      </w:r>
+    </w:p>
+    <w:p>
+      <w:pPr>
+        <w:rPr>
+          <w:rFonts w:ascii="Times New Roman" w:eastAsia="Times New Roman" w:hAnsi="Times New Roman" w:cs="Times New Roman"/>
+          <w:i/>
+          <w:iCs/>
+          <w:color w:val="7030A0"/>
+        </w:rPr>
+      </w:pPr>
+    </w:p>
+    <w:p>
+      <w:pPr>
+        <w:rPr>
+          <w:rFonts w:ascii="Times New Roman" w:eastAsia="Times New Roman" w:hAnsi="Times New Roman" w:cs="Times New Roman"/>
+        </w:rPr>
+      </w:pPr>
+    </w:p>
+    <w:p>
+      <w:pPr>
+        <w:rPr>
+          <w:rFonts w:ascii="Times New Roman" w:eastAsia="Times New Roman" w:hAnsi="Times New Roman" w:cs="Times New Roman"/>
+        </w:rPr>
+      </w:pPr>
+    </w:p>
+    <w:p>
+      <w:pPr>
+        <w:rPr>
+          <w:rFonts w:ascii="Times New Roman" w:eastAsia="Times New Roman" w:hAnsi="Times New Roman" w:cs="Times New Roman"/>
+        </w:rPr>
+      </w:pPr>
+      <w:r>
+        <w:rPr>
+          <w:rFonts w:ascii="Times New Roman" w:eastAsia="Times New Roman" w:hAnsi="Times New Roman" w:cs="Times New Roman"/>
+        </w:rPr>
+        <w:t xml:space="preserve">There will be a virtual environment containing a </w:t>
+      </w:r>
+      <w:r>
+        <w:rPr>
+          <w:rFonts w:ascii="Times New Roman" w:eastAsia="Times New Roman" w:hAnsi="Times New Roman" w:cs="Times New Roman"/>
+        </w:rPr>
+        <w:br/>
+        <w:t xml:space="preserve">cube, a hoop, and a hemisphere. The cube is the object you will interact with for the pick and </w:t>
+      </w:r>
+      <w:r>
+        <w:rPr>
+          <w:rFonts w:ascii="Times New Roman" w:eastAsia="Times New Roman" w:hAnsi="Times New Roman" w:cs="Times New Roman"/>
+        </w:rPr>
+        <w:br/>
+        <w:t xml:space="preserve">place tasks you will do during the experiment. </w:t>
+      </w:r>
+      <w:r>
+        <w:rPr>
+          <w:rFonts w:ascii="Times New Roman" w:eastAsia="Times New Roman" w:hAnsi="Times New Roman" w:cs="Times New Roman"/>
+        </w:rPr>
+        <w:br/>
+        <w:t xml:space="preserve"> </w:t>
+      </w:r>
+      <w:r>
+        <w:rPr>
+          <w:rFonts w:ascii="Times New Roman" w:eastAsia="Times New Roman" w:hAnsi="Times New Roman" w:cs="Times New Roman"/>
+        </w:rPr>
+        <w:br/>
+        <w:t>When you touch the virtual cube, you will receive different types of pre-programmed pressure-</w:t>
+      </w:r>
+      <w:r>
+        <w:rPr>
+          <w:rFonts w:ascii="Times New Roman" w:eastAsia="Times New Roman" w:hAnsi="Times New Roman" w:cs="Times New Roman"/>
+        </w:rPr>
+        <w:br/>
+        <w:t xml:space="preserve">based haptic feedback, or possibly no feedback at all, on your wrist to help you with the virtual </w:t>
+      </w:r>
+      <w:r>
+        <w:rPr>
+          <w:rFonts w:ascii="Times New Roman" w:eastAsia="Times New Roman" w:hAnsi="Times New Roman" w:cs="Times New Roman"/>
+        </w:rPr>
+        <w:br/>
+        <w:t xml:space="preserve">manipulation.  When  you  pick  up  the  cube  off  the  ground  by  a  certain  amount,  it  will </w:t>
+      </w:r>
+      <w:r>
+        <w:rPr>
+          <w:rFonts w:ascii="Times New Roman" w:eastAsia="Times New Roman" w:hAnsi="Times New Roman" w:cs="Times New Roman"/>
+        </w:rPr>
+        <w:br/>
+        <w:t xml:space="preserve">disappear. The cube will still be there, you just won’t be able to see it, but you will be able to </w:t>
+      </w:r>
+      <w:r>
+        <w:rPr>
+          <w:rFonts w:ascii="Times New Roman" w:eastAsia="Times New Roman" w:hAnsi="Times New Roman" w:cs="Times New Roman"/>
+        </w:rPr>
+        <w:br/>
+        <w:t xml:space="preserve">“feel” it if there is haptic feedback. You will also be wearing a sensor on each finger, so the </w:t>
+      </w:r>
+      <w:r>
+        <w:rPr>
+          <w:rFonts w:ascii="Times New Roman" w:eastAsia="Times New Roman" w:hAnsi="Times New Roman" w:cs="Times New Roman"/>
+        </w:rPr>
+        <w:br/>
+        <w:t xml:space="preserve">computer knows where your fingers are in the virtual environment. </w:t>
+      </w:r>
+    </w:p>
+    <w:p>
+      <w:pPr>
+        <w:pStyle w:val="NormalWeb"/>
+      </w:pPr>
+      <w:r>
+        <w:t xml:space="preserve"> </w:t>
+      </w:r>
+      <w:r>
+        <w:br/>
+      </w:r>
+      <w:r>
+        <w:rPr>
+          <w:rFonts w:ascii="TimesNewRomanPS" w:hAnsi="TimesNewRomanPS"/>
+          <w:i/>
+          <w:iCs/>
+          <w:color w:val="6D2D9E"/>
+        </w:rPr>
+        <w:t xml:space="preserve">I am going to start set you up to run the experiment by putting on the </w:t>
+      </w:r>
+      <w:r>
+        <w:rPr>
+          <w:rFonts w:ascii="TimesNewRomanPS" w:hAnsi="TimesNewRomanPS"/>
+          <w:i/>
+          <w:iCs/>
+          <w:color w:val="6D2D9E"/>
+        </w:rPr>
+        <w:t>arm</w:t>
+      </w:r>
+      <w:r>
+        <w:rPr>
+          <w:rFonts w:ascii="TimesNewRomanPS" w:hAnsi="TimesNewRomanPS"/>
+          <w:i/>
+          <w:iCs/>
+          <w:color w:val="6D2D9E"/>
+        </w:rPr>
+        <w:t xml:space="preserve">-worn device. </w:t>
+      </w:r>
+    </w:p>
+    <w:p>
+      <w:pPr>
+        <w:pStyle w:val="NormalWeb"/>
+      </w:pPr>
+      <w:r>
+        <w:rPr>
+          <w:rFonts w:ascii="TimesNewRomanPS" w:hAnsi="TimesNewRomanPS"/>
+          <w:i/>
+          <w:iCs/>
+          <w:color w:val="6D2D9E"/>
         </w:rPr>
         <w:t xml:space="preserve">There will be a pre-trial phase where you can get acclimated to the environment. </w:t>
       </w:r>
+    </w:p>
+    <w:p>
+      <w:pPr>
+        <w:rPr>
+          <w:rFonts w:ascii="Times New Roman" w:eastAsia="Times New Roman" w:hAnsi="Times New Roman" w:cs="Times New Roman"/>
+        </w:rPr>
+      </w:pPr>
       <w:r>
         <w:rPr>
           <w:rFonts w:ascii="Times New Roman" w:eastAsia="Times New Roman" w:hAnsi="Times New Roman" w:cs="Times New Roman"/>
@@ -1251,245 +845,245 @@
           <w:sz w:val="27"/>
           <w:szCs w:val="27"/>
         </w:rPr>
+        <w:t xml:space="preserve">• Make sure the servo wires are guided so that they are away from the subject’s torso </w:t>
+      </w:r>
+      <w:r>
+        <w:rPr>
+          <w:rFonts w:ascii="Times New Roman" w:eastAsia="Times New Roman" w:hAnsi="Times New Roman" w:cs="Times New Roman"/>
+        </w:rPr>
+        <w:br/>
+      </w:r>
+      <w:r>
+        <w:rPr>
+          <w:rFonts w:ascii="Times New Roman" w:eastAsia="Times New Roman" w:hAnsi="Times New Roman" w:cs="Times New Roman"/>
+          <w:sz w:val="27"/>
+          <w:szCs w:val="27"/>
+        </w:rPr>
+        <w:t xml:space="preserve">• Have the subject place their dominant hand in-between the servo housings with the </w:t>
+      </w:r>
+      <w:r>
+        <w:rPr>
+          <w:rFonts w:ascii="Times New Roman" w:eastAsia="Times New Roman" w:hAnsi="Times New Roman" w:cs="Times New Roman"/>
+        </w:rPr>
+        <w:br/>
+      </w:r>
+      <w:r>
+        <w:rPr>
+          <w:rFonts w:ascii="Times New Roman" w:eastAsia="Times New Roman" w:hAnsi="Times New Roman" w:cs="Times New Roman"/>
+          <w:sz w:val="27"/>
+          <w:szCs w:val="27"/>
+        </w:rPr>
+        <w:t xml:space="preserve">ventral-side of their forearm facing downward </w:t>
+      </w:r>
+      <w:r>
+        <w:rPr>
+          <w:rFonts w:ascii="Times New Roman" w:eastAsia="Times New Roman" w:hAnsi="Times New Roman" w:cs="Times New Roman"/>
+        </w:rPr>
+        <w:br/>
+      </w:r>
+      <w:r>
+        <w:rPr>
+          <w:rFonts w:ascii="Times New Roman" w:eastAsia="Times New Roman" w:hAnsi="Times New Roman" w:cs="Times New Roman"/>
+          <w:sz w:val="27"/>
+          <w:szCs w:val="27"/>
+        </w:rPr>
+        <w:t xml:space="preserve">• Place the dorsal-side servo housing on top of the dorsal side of their wrist </w:t>
+      </w:r>
+      <w:r>
+        <w:rPr>
+          <w:rFonts w:ascii="Times New Roman" w:eastAsia="Times New Roman" w:hAnsi="Times New Roman" w:cs="Times New Roman"/>
+        </w:rPr>
+        <w:br/>
+      </w:r>
+      <w:r>
+        <w:rPr>
+          <w:rFonts w:ascii="Times New Roman" w:eastAsia="Times New Roman" w:hAnsi="Times New Roman" w:cs="Times New Roman"/>
+          <w:sz w:val="27"/>
+          <w:szCs w:val="27"/>
+        </w:rPr>
+        <w:t xml:space="preserve">• Guide their arm so that the edge of the housing is just below the crease of their wrist </w:t>
+      </w:r>
+      <w:r>
+        <w:rPr>
+          <w:rFonts w:ascii="Times New Roman" w:eastAsia="Times New Roman" w:hAnsi="Times New Roman" w:cs="Times New Roman"/>
+        </w:rPr>
+        <w:br/>
+      </w:r>
+      <w:r>
+        <w:rPr>
+          <w:rFonts w:ascii="Times New Roman" w:eastAsia="Times New Roman" w:hAnsi="Times New Roman" w:cs="Times New Roman"/>
+          <w:sz w:val="27"/>
+          <w:szCs w:val="27"/>
+        </w:rPr>
+        <w:t xml:space="preserve">• Ask the user to hold the dorsal-side housing in place </w:t>
+      </w:r>
+      <w:r>
+        <w:rPr>
+          <w:rFonts w:ascii="Times New Roman" w:eastAsia="Times New Roman" w:hAnsi="Times New Roman" w:cs="Times New Roman"/>
+        </w:rPr>
+        <w:br/>
+      </w:r>
+      <w:r>
+        <w:rPr>
+          <w:rFonts w:ascii="Times New Roman" w:eastAsia="Times New Roman" w:hAnsi="Times New Roman" w:cs="Times New Roman"/>
+          <w:sz w:val="27"/>
+          <w:szCs w:val="27"/>
+        </w:rPr>
+        <w:t xml:space="preserve">• Secure the housings together using the Velcro strips on each housing so that it is </w:t>
+      </w:r>
+      <w:r>
+        <w:rPr>
+          <w:rFonts w:ascii="Times New Roman" w:eastAsia="Times New Roman" w:hAnsi="Times New Roman" w:cs="Times New Roman"/>
+        </w:rPr>
+        <w:br/>
+      </w:r>
+      <w:r>
+        <w:rPr>
+          <w:rFonts w:ascii="Times New Roman" w:eastAsia="Times New Roman" w:hAnsi="Times New Roman" w:cs="Times New Roman"/>
+          <w:sz w:val="27"/>
+          <w:szCs w:val="27"/>
+        </w:rPr>
+        <w:t xml:space="preserve">comfortably sung on the forearm </w:t>
+      </w:r>
+      <w:r>
+        <w:rPr>
+          <w:rFonts w:ascii="Times New Roman" w:eastAsia="Times New Roman" w:hAnsi="Times New Roman" w:cs="Times New Roman"/>
+        </w:rPr>
+        <w:br/>
+      </w:r>
+      <w:r>
+        <w:rPr>
+          <w:rFonts w:ascii="Times New Roman" w:eastAsia="Times New Roman" w:hAnsi="Times New Roman" w:cs="Times New Roman"/>
+          <w:sz w:val="27"/>
+          <w:szCs w:val="27"/>
+        </w:rPr>
+        <w:t xml:space="preserve">• Attach sensors and finger mounts to the index finger and thumb according to the label on </w:t>
+      </w:r>
+      <w:r>
+        <w:rPr>
+          <w:rFonts w:ascii="Times New Roman" w:eastAsia="Times New Roman" w:hAnsi="Times New Roman" w:cs="Times New Roman"/>
+        </w:rPr>
+        <w:br/>
+      </w:r>
+      <w:r>
+        <w:rPr>
+          <w:rFonts w:ascii="Times New Roman" w:eastAsia="Times New Roman" w:hAnsi="Times New Roman" w:cs="Times New Roman"/>
+          <w:sz w:val="27"/>
+          <w:szCs w:val="27"/>
+        </w:rPr>
+        <w:t xml:space="preserve">the mount and guide those cables away from their torso like the servo wires </w:t>
+      </w:r>
+      <w:r>
+        <w:rPr>
+          <w:rFonts w:ascii="Times New Roman" w:eastAsia="Times New Roman" w:hAnsi="Times New Roman" w:cs="Times New Roman"/>
+        </w:rPr>
+        <w:br/>
+      </w:r>
+      <w:r>
+        <w:rPr>
+          <w:rFonts w:ascii="Times New Roman" w:eastAsia="Times New Roman" w:hAnsi="Times New Roman" w:cs="Times New Roman"/>
+          <w:sz w:val="27"/>
+          <w:szCs w:val="27"/>
+        </w:rPr>
+        <w:t xml:space="preserve"> </w:t>
+      </w:r>
+      <w:r>
+        <w:rPr>
+          <w:rFonts w:ascii="Times New Roman" w:eastAsia="Times New Roman" w:hAnsi="Times New Roman" w:cs="Times New Roman"/>
+        </w:rPr>
+        <w:br/>
+      </w:r>
+      <w:r>
+        <w:rPr>
+          <w:rFonts w:ascii="Times New Roman" w:eastAsia="Times New Roman" w:hAnsi="Times New Roman" w:cs="Times New Roman"/>
+          <w:sz w:val="27"/>
+          <w:szCs w:val="27"/>
+        </w:rPr>
+        <w:t xml:space="preserve">13. Turn on the DC power supply to power the servos  </w:t>
+      </w:r>
+      <w:r>
+        <w:rPr>
+          <w:rFonts w:ascii="Times New Roman" w:eastAsia="Times New Roman" w:hAnsi="Times New Roman" w:cs="Times New Roman"/>
+        </w:rPr>
+        <w:br/>
+      </w:r>
+      <w:r>
+        <w:rPr>
+          <w:rFonts w:ascii="Times New Roman" w:eastAsia="Times New Roman" w:hAnsi="Times New Roman" w:cs="Times New Roman"/>
+          <w:sz w:val="27"/>
+          <w:szCs w:val="27"/>
+        </w:rPr>
+        <w:t xml:space="preserve"> </w:t>
+      </w:r>
+      <w:r>
+        <w:rPr>
+          <w:rFonts w:ascii="Times New Roman" w:eastAsia="Times New Roman" w:hAnsi="Times New Roman" w:cs="Times New Roman"/>
+        </w:rPr>
+        <w:br/>
+      </w:r>
+      <w:r>
+        <w:rPr>
+          <w:rFonts w:ascii="Times New Roman" w:eastAsia="Times New Roman" w:hAnsi="Times New Roman" w:cs="Times New Roman"/>
+          <w:sz w:val="27"/>
+          <w:szCs w:val="27"/>
+        </w:rPr>
+        <w:t xml:space="preserve">14. Have user put on noise cancelling headphones – Play white noise </w:t>
+      </w:r>
+      <w:r>
+        <w:rPr>
+          <w:rFonts w:ascii="Times New Roman" w:eastAsia="Times New Roman" w:hAnsi="Times New Roman" w:cs="Times New Roman"/>
+        </w:rPr>
+        <w:br/>
+      </w:r>
+      <w:r>
+        <w:rPr>
+          <w:rFonts w:ascii="Times New Roman" w:eastAsia="Times New Roman" w:hAnsi="Times New Roman" w:cs="Times New Roman"/>
+          <w:sz w:val="27"/>
+          <w:szCs w:val="27"/>
+        </w:rPr>
+        <w:t xml:space="preserve"> </w:t>
+      </w:r>
+      <w:r>
+        <w:rPr>
+          <w:rFonts w:ascii="Times New Roman" w:eastAsia="Times New Roman" w:hAnsi="Times New Roman" w:cs="Times New Roman"/>
+        </w:rPr>
+        <w:br/>
+      </w:r>
+      <w:r>
+        <w:rPr>
+          <w:rFonts w:ascii="Times New Roman" w:eastAsia="Times New Roman" w:hAnsi="Times New Roman" w:cs="Times New Roman"/>
+          <w:sz w:val="27"/>
+          <w:szCs w:val="27"/>
+        </w:rPr>
+        <w:t xml:space="preserve">Throughout the study, we ask that you wear these headphones. They will play white noise to </w:t>
+      </w:r>
+      <w:r>
+        <w:rPr>
+          <w:rFonts w:ascii="Times New Roman" w:eastAsia="Times New Roman" w:hAnsi="Times New Roman" w:cs="Times New Roman"/>
+        </w:rPr>
+        <w:br/>
+      </w:r>
+      <w:r>
+        <w:rPr>
+          <w:rFonts w:ascii="Times New Roman" w:eastAsia="Times New Roman" w:hAnsi="Times New Roman" w:cs="Times New Roman"/>
+          <w:sz w:val="27"/>
+          <w:szCs w:val="27"/>
+        </w:rPr>
+        <w:t xml:space="preserve">cancel external noise, but you should still be able to hear me if I talk to you. Please let me </w:t>
+      </w:r>
+      <w:r>
+        <w:rPr>
+          <w:rFonts w:ascii="Times New Roman" w:eastAsia="Times New Roman" w:hAnsi="Times New Roman" w:cs="Times New Roman"/>
+        </w:rPr>
+        <w:br/>
+      </w:r>
+      <w:r>
+        <w:rPr>
+          <w:rFonts w:ascii="Times New Roman" w:eastAsia="Times New Roman" w:hAnsi="Times New Roman" w:cs="Times New Roman"/>
+          <w:sz w:val="27"/>
+          <w:szCs w:val="27"/>
+        </w:rPr>
         <w:lastRenderedPageBreak/>
-        <w:t xml:space="preserve">• Make sure the servo wires are guided so that they are away from the subject’s torso </w:t>
-      </w:r>
-      <w:r>
-        <w:rPr>
-          <w:rFonts w:ascii="Times New Roman" w:eastAsia="Times New Roman" w:hAnsi="Times New Roman" w:cs="Times New Roman"/>
-        </w:rPr>
-        <w:br/>
-      </w:r>
-      <w:r>
-        <w:rPr>
-          <w:rFonts w:ascii="Times New Roman" w:eastAsia="Times New Roman" w:hAnsi="Times New Roman" w:cs="Times New Roman"/>
-          <w:sz w:val="27"/>
-          <w:szCs w:val="27"/>
-        </w:rPr>
-        <w:t xml:space="preserve">• Have the subject place their dominant hand in-between the servo housings with the </w:t>
-      </w:r>
-      <w:r>
-        <w:rPr>
-          <w:rFonts w:ascii="Times New Roman" w:eastAsia="Times New Roman" w:hAnsi="Times New Roman" w:cs="Times New Roman"/>
-        </w:rPr>
-        <w:br/>
-      </w:r>
-      <w:r>
-        <w:rPr>
-          <w:rFonts w:ascii="Times New Roman" w:eastAsia="Times New Roman" w:hAnsi="Times New Roman" w:cs="Times New Roman"/>
-          <w:sz w:val="27"/>
-          <w:szCs w:val="27"/>
-        </w:rPr>
-        <w:t xml:space="preserve">ventral-side of their forearm facing downward </w:t>
-      </w:r>
-      <w:r>
-        <w:rPr>
-          <w:rFonts w:ascii="Times New Roman" w:eastAsia="Times New Roman" w:hAnsi="Times New Roman" w:cs="Times New Roman"/>
-        </w:rPr>
-        <w:br/>
-      </w:r>
-      <w:r>
-        <w:rPr>
-          <w:rFonts w:ascii="Times New Roman" w:eastAsia="Times New Roman" w:hAnsi="Times New Roman" w:cs="Times New Roman"/>
-          <w:sz w:val="27"/>
-          <w:szCs w:val="27"/>
-        </w:rPr>
-        <w:t xml:space="preserve">• Place the dorsal-side servo housing on top of the dorsal side of their wrist </w:t>
-      </w:r>
-      <w:r>
-        <w:rPr>
-          <w:rFonts w:ascii="Times New Roman" w:eastAsia="Times New Roman" w:hAnsi="Times New Roman" w:cs="Times New Roman"/>
-        </w:rPr>
-        <w:br/>
-      </w:r>
-      <w:r>
-        <w:rPr>
-          <w:rFonts w:ascii="Times New Roman" w:eastAsia="Times New Roman" w:hAnsi="Times New Roman" w:cs="Times New Roman"/>
-          <w:sz w:val="27"/>
-          <w:szCs w:val="27"/>
-        </w:rPr>
-        <w:t xml:space="preserve">• Guide their arm so that the edge of the housing is just below the crease of their wrist </w:t>
-      </w:r>
-      <w:r>
-        <w:rPr>
-          <w:rFonts w:ascii="Times New Roman" w:eastAsia="Times New Roman" w:hAnsi="Times New Roman" w:cs="Times New Roman"/>
-        </w:rPr>
-        <w:br/>
-      </w:r>
-      <w:r>
-        <w:rPr>
-          <w:rFonts w:ascii="Times New Roman" w:eastAsia="Times New Roman" w:hAnsi="Times New Roman" w:cs="Times New Roman"/>
-          <w:sz w:val="27"/>
-          <w:szCs w:val="27"/>
-        </w:rPr>
-        <w:t xml:space="preserve">• Ask the user to hold the dorsal-side housing in place </w:t>
-      </w:r>
-      <w:r>
-        <w:rPr>
-          <w:rFonts w:ascii="Times New Roman" w:eastAsia="Times New Roman" w:hAnsi="Times New Roman" w:cs="Times New Roman"/>
-        </w:rPr>
-        <w:br/>
-      </w:r>
-      <w:r>
-        <w:rPr>
-          <w:rFonts w:ascii="Times New Roman" w:eastAsia="Times New Roman" w:hAnsi="Times New Roman" w:cs="Times New Roman"/>
-          <w:sz w:val="27"/>
-          <w:szCs w:val="27"/>
-        </w:rPr>
-        <w:t xml:space="preserve">• Secure the housings together using the Velcro strips on each housing so that it is </w:t>
-      </w:r>
-      <w:r>
-        <w:rPr>
-          <w:rFonts w:ascii="Times New Roman" w:eastAsia="Times New Roman" w:hAnsi="Times New Roman" w:cs="Times New Roman"/>
-        </w:rPr>
-        <w:br/>
-      </w:r>
-      <w:r>
-        <w:rPr>
-          <w:rFonts w:ascii="Times New Roman" w:eastAsia="Times New Roman" w:hAnsi="Times New Roman" w:cs="Times New Roman"/>
-          <w:sz w:val="27"/>
-          <w:szCs w:val="27"/>
-        </w:rPr>
-        <w:t xml:space="preserve">comfortably sung on the forearm </w:t>
-      </w:r>
-      <w:r>
-        <w:rPr>
-          <w:rFonts w:ascii="Times New Roman" w:eastAsia="Times New Roman" w:hAnsi="Times New Roman" w:cs="Times New Roman"/>
-        </w:rPr>
-        <w:br/>
-      </w:r>
-      <w:r>
-        <w:rPr>
-          <w:rFonts w:ascii="Times New Roman" w:eastAsia="Times New Roman" w:hAnsi="Times New Roman" w:cs="Times New Roman"/>
-          <w:sz w:val="27"/>
-          <w:szCs w:val="27"/>
-        </w:rPr>
-        <w:t xml:space="preserve">• Attach sensors and finger mounts to the index finger and thumb according to the label on </w:t>
-      </w:r>
-      <w:r>
-        <w:rPr>
-          <w:rFonts w:ascii="Times New Roman" w:eastAsia="Times New Roman" w:hAnsi="Times New Roman" w:cs="Times New Roman"/>
-        </w:rPr>
-        <w:br/>
-      </w:r>
-      <w:r>
-        <w:rPr>
-          <w:rFonts w:ascii="Times New Roman" w:eastAsia="Times New Roman" w:hAnsi="Times New Roman" w:cs="Times New Roman"/>
-          <w:sz w:val="27"/>
-          <w:szCs w:val="27"/>
-        </w:rPr>
-        <w:t xml:space="preserve">the mount and guide those cables away from their torso like the servo wires </w:t>
-      </w:r>
-      <w:r>
-        <w:rPr>
-          <w:rFonts w:ascii="Times New Roman" w:eastAsia="Times New Roman" w:hAnsi="Times New Roman" w:cs="Times New Roman"/>
-        </w:rPr>
-        <w:br/>
-      </w:r>
-      <w:r>
-        <w:rPr>
-          <w:rFonts w:ascii="Times New Roman" w:eastAsia="Times New Roman" w:hAnsi="Times New Roman" w:cs="Times New Roman"/>
-          <w:sz w:val="27"/>
-          <w:szCs w:val="27"/>
-        </w:rPr>
-        <w:t xml:space="preserve"> </w:t>
-      </w:r>
-      <w:r>
-        <w:rPr>
-          <w:rFonts w:ascii="Times New Roman" w:eastAsia="Times New Roman" w:hAnsi="Times New Roman" w:cs="Times New Roman"/>
-        </w:rPr>
-        <w:br/>
-      </w:r>
-      <w:r>
-        <w:rPr>
-          <w:rFonts w:ascii="Times New Roman" w:eastAsia="Times New Roman" w:hAnsi="Times New Roman" w:cs="Times New Roman"/>
-          <w:sz w:val="27"/>
-          <w:szCs w:val="27"/>
-        </w:rPr>
-        <w:t xml:space="preserve">13. Turn on the DC power supply to power the servos  </w:t>
-      </w:r>
-      <w:r>
-        <w:rPr>
-          <w:rFonts w:ascii="Times New Roman" w:eastAsia="Times New Roman" w:hAnsi="Times New Roman" w:cs="Times New Roman"/>
-        </w:rPr>
-        <w:br/>
-      </w:r>
-      <w:r>
-        <w:rPr>
-          <w:rFonts w:ascii="Times New Roman" w:eastAsia="Times New Roman" w:hAnsi="Times New Roman" w:cs="Times New Roman"/>
-          <w:sz w:val="27"/>
-          <w:szCs w:val="27"/>
-        </w:rPr>
-        <w:t xml:space="preserve"> </w:t>
-      </w:r>
-      <w:r>
-        <w:rPr>
-          <w:rFonts w:ascii="Times New Roman" w:eastAsia="Times New Roman" w:hAnsi="Times New Roman" w:cs="Times New Roman"/>
-        </w:rPr>
-        <w:br/>
-      </w:r>
-      <w:r>
-        <w:rPr>
-          <w:rFonts w:ascii="Times New Roman" w:eastAsia="Times New Roman" w:hAnsi="Times New Roman" w:cs="Times New Roman"/>
-          <w:sz w:val="27"/>
-          <w:szCs w:val="27"/>
-        </w:rPr>
-        <w:t xml:space="preserve">14. Have user put on noise cancelling headphones – Play white noise </w:t>
-      </w:r>
-      <w:r>
-        <w:rPr>
-          <w:rFonts w:ascii="Times New Roman" w:eastAsia="Times New Roman" w:hAnsi="Times New Roman" w:cs="Times New Roman"/>
-        </w:rPr>
-        <w:br/>
-      </w:r>
-      <w:r>
-        <w:rPr>
-          <w:rFonts w:ascii="Times New Roman" w:eastAsia="Times New Roman" w:hAnsi="Times New Roman" w:cs="Times New Roman"/>
-          <w:sz w:val="27"/>
-          <w:szCs w:val="27"/>
-        </w:rPr>
-        <w:t xml:space="preserve"> </w:t>
-      </w:r>
-      <w:r>
-        <w:rPr>
-          <w:rFonts w:ascii="Times New Roman" w:eastAsia="Times New Roman" w:hAnsi="Times New Roman" w:cs="Times New Roman"/>
-        </w:rPr>
-        <w:br/>
-      </w:r>
-      <w:r>
-        <w:rPr>
-          <w:rFonts w:ascii="Times New Roman" w:eastAsia="Times New Roman" w:hAnsi="Times New Roman" w:cs="Times New Roman"/>
-          <w:sz w:val="27"/>
-          <w:szCs w:val="27"/>
-        </w:rPr>
-        <w:t xml:space="preserve">Throughout the study, we ask that you wear these headphones. They will play white noise to </w:t>
-      </w:r>
-      <w:r>
-        <w:rPr>
-          <w:rFonts w:ascii="Times New Roman" w:eastAsia="Times New Roman" w:hAnsi="Times New Roman" w:cs="Times New Roman"/>
-        </w:rPr>
-        <w:br/>
-      </w:r>
-      <w:r>
-        <w:rPr>
-          <w:rFonts w:ascii="Times New Roman" w:eastAsia="Times New Roman" w:hAnsi="Times New Roman" w:cs="Times New Roman"/>
-          <w:sz w:val="27"/>
-          <w:szCs w:val="27"/>
-        </w:rPr>
-        <w:t xml:space="preserve">cancel external noise, but you should still be able to hear me if I talk to you. Please let me </w:t>
-      </w:r>
-      <w:r>
-        <w:rPr>
-          <w:rFonts w:ascii="Times New Roman" w:eastAsia="Times New Roman" w:hAnsi="Times New Roman" w:cs="Times New Roman"/>
-        </w:rPr>
-        <w:br/>
-      </w:r>
-      <w:r>
-        <w:rPr>
-          <w:rFonts w:ascii="Times New Roman" w:eastAsia="Times New Roman" w:hAnsi="Times New Roman" w:cs="Times New Roman"/>
-          <w:sz w:val="27"/>
-          <w:szCs w:val="27"/>
-        </w:rPr>
         <w:t xml:space="preserve">know if these get uncomfortable at any time.  </w:t>
       </w:r>
       <w:r>
@@ -1807,7 +1401,6 @@
           <w:sz w:val="27"/>
           <w:szCs w:val="27"/>
         </w:rPr>
-        <w:lastRenderedPageBreak/>
         <w:t xml:space="preserve">  </w:t>
       </w:r>
       <w:r>
@@ -2089,6 +1682,7 @@
           <w:sz w:val="27"/>
           <w:szCs w:val="27"/>
         </w:rPr>
+        <w:lastRenderedPageBreak/>
         <w:t xml:space="preserve">To complete a trial, you will need to pick up the cube, guide it through the hoop, and place it </w:t>
       </w:r>
       <w:r>
@@ -2313,231 +1907,231 @@
           <w:sz w:val="27"/>
           <w:szCs w:val="27"/>
         </w:rPr>
+        <w:t xml:space="preserve">23. Wait for Subject to finish the 5 trials. When they are done start a 1-minute countdown timer </w:t>
+      </w:r>
+      <w:r>
+        <w:rPr>
+          <w:rFonts w:ascii="Times New Roman" w:eastAsia="Times New Roman" w:hAnsi="Times New Roman" w:cs="Times New Roman"/>
+        </w:rPr>
+        <w:br/>
+      </w:r>
+      <w:r>
+        <w:rPr>
+          <w:rFonts w:ascii="Times New Roman" w:eastAsia="Times New Roman" w:hAnsi="Times New Roman" w:cs="Times New Roman"/>
+          <w:sz w:val="27"/>
+          <w:szCs w:val="27"/>
+        </w:rPr>
+        <w:t xml:space="preserve">with your phone to ensure at least a 1-minute break </w:t>
+      </w:r>
+      <w:r>
+        <w:rPr>
+          <w:rFonts w:ascii="Times New Roman" w:eastAsia="Times New Roman" w:hAnsi="Times New Roman" w:cs="Times New Roman"/>
+        </w:rPr>
+        <w:br/>
+      </w:r>
+      <w:r>
+        <w:rPr>
+          <w:rFonts w:ascii="Times New Roman" w:eastAsia="Times New Roman" w:hAnsi="Times New Roman" w:cs="Times New Roman"/>
+          <w:sz w:val="27"/>
+          <w:szCs w:val="27"/>
+        </w:rPr>
+        <w:t xml:space="preserve"> </w:t>
+      </w:r>
+      <w:r>
+        <w:rPr>
+          <w:rFonts w:ascii="Times New Roman" w:eastAsia="Times New Roman" w:hAnsi="Times New Roman" w:cs="Times New Roman"/>
+        </w:rPr>
+        <w:br/>
+      </w:r>
+      <w:r>
+        <w:rPr>
+          <w:rFonts w:ascii="Times New Roman" w:eastAsia="Times New Roman" w:hAnsi="Times New Roman" w:cs="Times New Roman"/>
+          <w:sz w:val="27"/>
+          <w:szCs w:val="27"/>
+        </w:rPr>
+        <w:t xml:space="preserve">24. Explain Trial Phase </w:t>
+      </w:r>
+      <w:r>
+        <w:rPr>
+          <w:rFonts w:ascii="Times New Roman" w:eastAsia="Times New Roman" w:hAnsi="Times New Roman" w:cs="Times New Roman"/>
+        </w:rPr>
+        <w:br/>
+      </w:r>
+      <w:r>
+        <w:rPr>
+          <w:rFonts w:ascii="Times New Roman" w:eastAsia="Times New Roman" w:hAnsi="Times New Roman" w:cs="Times New Roman"/>
+          <w:sz w:val="27"/>
+          <w:szCs w:val="27"/>
+        </w:rPr>
+        <w:t xml:space="preserve"> </w:t>
+      </w:r>
+      <w:r>
+        <w:rPr>
+          <w:rFonts w:ascii="Times New Roman" w:eastAsia="Times New Roman" w:hAnsi="Times New Roman" w:cs="Times New Roman"/>
+        </w:rPr>
+        <w:br/>
+      </w:r>
+      <w:r>
+        <w:rPr>
+          <w:rFonts w:ascii="Times New Roman" w:eastAsia="Times New Roman" w:hAnsi="Times New Roman" w:cs="Times New Roman"/>
+          <w:sz w:val="27"/>
+          <w:szCs w:val="27"/>
+        </w:rPr>
+        <w:t xml:space="preserve">Great, now we will start the trial/testing phase after the break. </w:t>
+      </w:r>
+      <w:r>
+        <w:rPr>
+          <w:rFonts w:ascii="Times New Roman" w:eastAsia="Times New Roman" w:hAnsi="Times New Roman" w:cs="Times New Roman"/>
+        </w:rPr>
+        <w:br/>
+      </w:r>
+      <w:r>
+        <w:rPr>
+          <w:rFonts w:ascii="Times New Roman" w:eastAsia="Times New Roman" w:hAnsi="Times New Roman" w:cs="Times New Roman"/>
+          <w:sz w:val="27"/>
+          <w:szCs w:val="27"/>
+        </w:rPr>
+        <w:t xml:space="preserve"> </w:t>
+      </w:r>
+      <w:r>
+        <w:rPr>
+          <w:rFonts w:ascii="Times New Roman" w:eastAsia="Times New Roman" w:hAnsi="Times New Roman" w:cs="Times New Roman"/>
+        </w:rPr>
+        <w:br/>
+      </w:r>
+      <w:r>
+        <w:rPr>
+          <w:rFonts w:ascii="Times New Roman" w:eastAsia="Times New Roman" w:hAnsi="Times New Roman" w:cs="Times New Roman"/>
+          <w:sz w:val="27"/>
+          <w:szCs w:val="27"/>
+        </w:rPr>
+        <w:t xml:space="preserve">For the experiment, you will perform the pick and place task 10 times for each of the 5 different </w:t>
+      </w:r>
+      <w:r>
+        <w:rPr>
+          <w:rFonts w:ascii="Times New Roman" w:eastAsia="Times New Roman" w:hAnsi="Times New Roman" w:cs="Times New Roman"/>
+        </w:rPr>
+        <w:br/>
+      </w:r>
+      <w:r>
+        <w:rPr>
+          <w:rFonts w:ascii="Times New Roman" w:eastAsia="Times New Roman" w:hAnsi="Times New Roman" w:cs="Times New Roman"/>
+          <w:sz w:val="27"/>
+          <w:szCs w:val="27"/>
+        </w:rPr>
+        <w:t xml:space="preserve">types of programmed feedback to the wrist. </w:t>
+      </w:r>
+      <w:r>
+        <w:rPr>
+          <w:rFonts w:ascii="Times New Roman" w:eastAsia="Times New Roman" w:hAnsi="Times New Roman" w:cs="Times New Roman"/>
+        </w:rPr>
+        <w:br/>
+      </w:r>
+      <w:r>
+        <w:rPr>
+          <w:rFonts w:ascii="Times New Roman" w:eastAsia="Times New Roman" w:hAnsi="Times New Roman" w:cs="Times New Roman"/>
+          <w:sz w:val="27"/>
+          <w:szCs w:val="27"/>
+        </w:rPr>
+        <w:t xml:space="preserve"> </w:t>
+      </w:r>
+      <w:r>
+        <w:rPr>
+          <w:rFonts w:ascii="Times New Roman" w:eastAsia="Times New Roman" w:hAnsi="Times New Roman" w:cs="Times New Roman"/>
+        </w:rPr>
+        <w:br/>
+      </w:r>
+      <w:r>
+        <w:rPr>
+          <w:rFonts w:ascii="Times New Roman" w:eastAsia="Times New Roman" w:hAnsi="Times New Roman" w:cs="Times New Roman"/>
+          <w:sz w:val="27"/>
+          <w:szCs w:val="27"/>
+        </w:rPr>
+        <w:t xml:space="preserve">You will take a 1-minute break in-between trial blocks. The GUI will let you know when it’s </w:t>
+      </w:r>
+      <w:r>
+        <w:rPr>
+          <w:rFonts w:ascii="Times New Roman" w:eastAsia="Times New Roman" w:hAnsi="Times New Roman" w:cs="Times New Roman"/>
+        </w:rPr>
+        <w:br/>
+      </w:r>
+      <w:r>
+        <w:rPr>
+          <w:rFonts w:ascii="Times New Roman" w:eastAsia="Times New Roman" w:hAnsi="Times New Roman" w:cs="Times New Roman"/>
+          <w:sz w:val="27"/>
+          <w:szCs w:val="27"/>
+        </w:rPr>
+        <w:t xml:space="preserve">time for a break or if the experiment is over. I will be sitting on the side. Let me know if you </w:t>
+      </w:r>
+      <w:r>
+        <w:rPr>
+          <w:rFonts w:ascii="Times New Roman" w:eastAsia="Times New Roman" w:hAnsi="Times New Roman" w:cs="Times New Roman"/>
+        </w:rPr>
+        <w:br/>
+      </w:r>
+      <w:r>
+        <w:rPr>
+          <w:rFonts w:ascii="Times New Roman" w:eastAsia="Times New Roman" w:hAnsi="Times New Roman" w:cs="Times New Roman"/>
+          <w:sz w:val="27"/>
+          <w:szCs w:val="27"/>
+        </w:rPr>
+        <w:t xml:space="preserve">have any questions throughout the study. </w:t>
+      </w:r>
+      <w:r>
+        <w:rPr>
+          <w:rFonts w:ascii="Times New Roman" w:eastAsia="Times New Roman" w:hAnsi="Times New Roman" w:cs="Times New Roman"/>
+        </w:rPr>
+        <w:br/>
+      </w:r>
+      <w:r>
+        <w:rPr>
+          <w:rFonts w:ascii="Times New Roman" w:eastAsia="Times New Roman" w:hAnsi="Times New Roman" w:cs="Times New Roman"/>
+          <w:sz w:val="27"/>
+          <w:szCs w:val="27"/>
+        </w:rPr>
+        <w:t xml:space="preserve"> </w:t>
+      </w:r>
+      <w:r>
+        <w:rPr>
+          <w:rFonts w:ascii="Times New Roman" w:eastAsia="Times New Roman" w:hAnsi="Times New Roman" w:cs="Times New Roman"/>
+        </w:rPr>
+        <w:br/>
+      </w:r>
+      <w:r>
+        <w:rPr>
+          <w:rFonts w:ascii="Times New Roman" w:eastAsia="Times New Roman" w:hAnsi="Times New Roman" w:cs="Times New Roman"/>
+          <w:sz w:val="27"/>
+          <w:szCs w:val="27"/>
+        </w:rPr>
+        <w:t xml:space="preserve">Do you have any questions about the test procedure? </w:t>
+      </w:r>
+      <w:r>
+        <w:rPr>
+          <w:rFonts w:ascii="Times New Roman" w:eastAsia="Times New Roman" w:hAnsi="Times New Roman" w:cs="Times New Roman"/>
+        </w:rPr>
+        <w:br/>
+      </w:r>
+      <w:r>
+        <w:rPr>
+          <w:rFonts w:ascii="Times New Roman" w:eastAsia="Times New Roman" w:hAnsi="Times New Roman" w:cs="Times New Roman"/>
+          <w:sz w:val="27"/>
+          <w:szCs w:val="27"/>
+        </w:rPr>
+        <w:t xml:space="preserve"> </w:t>
+      </w:r>
+      <w:r>
+        <w:rPr>
+          <w:rFonts w:ascii="Times New Roman" w:eastAsia="Times New Roman" w:hAnsi="Times New Roman" w:cs="Times New Roman"/>
+        </w:rPr>
+        <w:br/>
+      </w:r>
+      <w:r>
+        <w:rPr>
+          <w:rFonts w:ascii="Times New Roman" w:eastAsia="Times New Roman" w:hAnsi="Times New Roman" w:cs="Times New Roman"/>
+          <w:sz w:val="27"/>
+          <w:szCs w:val="27"/>
+        </w:rPr>
         <w:lastRenderedPageBreak/>
-        <w:t xml:space="preserve">23. Wait for Subject to finish the 5 trials. When they are done start a 1-minute countdown timer </w:t>
-      </w:r>
-      <w:r>
-        <w:rPr>
-          <w:rFonts w:ascii="Times New Roman" w:eastAsia="Times New Roman" w:hAnsi="Times New Roman" w:cs="Times New Roman"/>
-        </w:rPr>
-        <w:br/>
-      </w:r>
-      <w:r>
-        <w:rPr>
-          <w:rFonts w:ascii="Times New Roman" w:eastAsia="Times New Roman" w:hAnsi="Times New Roman" w:cs="Times New Roman"/>
-          <w:sz w:val="27"/>
-          <w:szCs w:val="27"/>
-        </w:rPr>
-        <w:t xml:space="preserve">with your phone to ensure at least a 1-minute break </w:t>
-      </w:r>
-      <w:r>
-        <w:rPr>
-          <w:rFonts w:ascii="Times New Roman" w:eastAsia="Times New Roman" w:hAnsi="Times New Roman" w:cs="Times New Roman"/>
-        </w:rPr>
-        <w:br/>
-      </w:r>
-      <w:r>
-        <w:rPr>
-          <w:rFonts w:ascii="Times New Roman" w:eastAsia="Times New Roman" w:hAnsi="Times New Roman" w:cs="Times New Roman"/>
-          <w:sz w:val="27"/>
-          <w:szCs w:val="27"/>
-        </w:rPr>
-        <w:t xml:space="preserve"> </w:t>
-      </w:r>
-      <w:r>
-        <w:rPr>
-          <w:rFonts w:ascii="Times New Roman" w:eastAsia="Times New Roman" w:hAnsi="Times New Roman" w:cs="Times New Roman"/>
-        </w:rPr>
-        <w:br/>
-      </w:r>
-      <w:r>
-        <w:rPr>
-          <w:rFonts w:ascii="Times New Roman" w:eastAsia="Times New Roman" w:hAnsi="Times New Roman" w:cs="Times New Roman"/>
-          <w:sz w:val="27"/>
-          <w:szCs w:val="27"/>
-        </w:rPr>
-        <w:t xml:space="preserve">24. Explain Trial Phase </w:t>
-      </w:r>
-      <w:r>
-        <w:rPr>
-          <w:rFonts w:ascii="Times New Roman" w:eastAsia="Times New Roman" w:hAnsi="Times New Roman" w:cs="Times New Roman"/>
-        </w:rPr>
-        <w:br/>
-      </w:r>
-      <w:r>
-        <w:rPr>
-          <w:rFonts w:ascii="Times New Roman" w:eastAsia="Times New Roman" w:hAnsi="Times New Roman" w:cs="Times New Roman"/>
-          <w:sz w:val="27"/>
-          <w:szCs w:val="27"/>
-        </w:rPr>
-        <w:t xml:space="preserve"> </w:t>
-      </w:r>
-      <w:r>
-        <w:rPr>
-          <w:rFonts w:ascii="Times New Roman" w:eastAsia="Times New Roman" w:hAnsi="Times New Roman" w:cs="Times New Roman"/>
-        </w:rPr>
-        <w:br/>
-      </w:r>
-      <w:r>
-        <w:rPr>
-          <w:rFonts w:ascii="Times New Roman" w:eastAsia="Times New Roman" w:hAnsi="Times New Roman" w:cs="Times New Roman"/>
-          <w:sz w:val="27"/>
-          <w:szCs w:val="27"/>
-        </w:rPr>
-        <w:t xml:space="preserve">Great, now we will start the trial/testing phase after the break. </w:t>
-      </w:r>
-      <w:r>
-        <w:rPr>
-          <w:rFonts w:ascii="Times New Roman" w:eastAsia="Times New Roman" w:hAnsi="Times New Roman" w:cs="Times New Roman"/>
-        </w:rPr>
-        <w:br/>
-      </w:r>
-      <w:r>
-        <w:rPr>
-          <w:rFonts w:ascii="Times New Roman" w:eastAsia="Times New Roman" w:hAnsi="Times New Roman" w:cs="Times New Roman"/>
-          <w:sz w:val="27"/>
-          <w:szCs w:val="27"/>
-        </w:rPr>
-        <w:t xml:space="preserve"> </w:t>
-      </w:r>
-      <w:r>
-        <w:rPr>
-          <w:rFonts w:ascii="Times New Roman" w:eastAsia="Times New Roman" w:hAnsi="Times New Roman" w:cs="Times New Roman"/>
-        </w:rPr>
-        <w:br/>
-      </w:r>
-      <w:r>
-        <w:rPr>
-          <w:rFonts w:ascii="Times New Roman" w:eastAsia="Times New Roman" w:hAnsi="Times New Roman" w:cs="Times New Roman"/>
-          <w:sz w:val="27"/>
-          <w:szCs w:val="27"/>
-        </w:rPr>
-        <w:t xml:space="preserve">For the experiment, you will perform the pick and place task 10 times for each of the 5 different </w:t>
-      </w:r>
-      <w:r>
-        <w:rPr>
-          <w:rFonts w:ascii="Times New Roman" w:eastAsia="Times New Roman" w:hAnsi="Times New Roman" w:cs="Times New Roman"/>
-        </w:rPr>
-        <w:br/>
-      </w:r>
-      <w:r>
-        <w:rPr>
-          <w:rFonts w:ascii="Times New Roman" w:eastAsia="Times New Roman" w:hAnsi="Times New Roman" w:cs="Times New Roman"/>
-          <w:sz w:val="27"/>
-          <w:szCs w:val="27"/>
-        </w:rPr>
-        <w:t xml:space="preserve">types of programmed feedback to the wrist. </w:t>
-      </w:r>
-      <w:r>
-        <w:rPr>
-          <w:rFonts w:ascii="Times New Roman" w:eastAsia="Times New Roman" w:hAnsi="Times New Roman" w:cs="Times New Roman"/>
-        </w:rPr>
-        <w:br/>
-      </w:r>
-      <w:r>
-        <w:rPr>
-          <w:rFonts w:ascii="Times New Roman" w:eastAsia="Times New Roman" w:hAnsi="Times New Roman" w:cs="Times New Roman"/>
-          <w:sz w:val="27"/>
-          <w:szCs w:val="27"/>
-        </w:rPr>
-        <w:t xml:space="preserve"> </w:t>
-      </w:r>
-      <w:r>
-        <w:rPr>
-          <w:rFonts w:ascii="Times New Roman" w:eastAsia="Times New Roman" w:hAnsi="Times New Roman" w:cs="Times New Roman"/>
-        </w:rPr>
-        <w:br/>
-      </w:r>
-      <w:r>
-        <w:rPr>
-          <w:rFonts w:ascii="Times New Roman" w:eastAsia="Times New Roman" w:hAnsi="Times New Roman" w:cs="Times New Roman"/>
-          <w:sz w:val="27"/>
-          <w:szCs w:val="27"/>
-        </w:rPr>
-        <w:t xml:space="preserve">You will take a 1-minute break in-between trial blocks. The GUI will let you know when it’s </w:t>
-      </w:r>
-      <w:r>
-        <w:rPr>
-          <w:rFonts w:ascii="Times New Roman" w:eastAsia="Times New Roman" w:hAnsi="Times New Roman" w:cs="Times New Roman"/>
-        </w:rPr>
-        <w:br/>
-      </w:r>
-      <w:r>
-        <w:rPr>
-          <w:rFonts w:ascii="Times New Roman" w:eastAsia="Times New Roman" w:hAnsi="Times New Roman" w:cs="Times New Roman"/>
-          <w:sz w:val="27"/>
-          <w:szCs w:val="27"/>
-        </w:rPr>
-        <w:t xml:space="preserve">time for a break or if the experiment is over. I will be sitting on the side. Let me know if you </w:t>
-      </w:r>
-      <w:r>
-        <w:rPr>
-          <w:rFonts w:ascii="Times New Roman" w:eastAsia="Times New Roman" w:hAnsi="Times New Roman" w:cs="Times New Roman"/>
-        </w:rPr>
-        <w:br/>
-      </w:r>
-      <w:r>
-        <w:rPr>
-          <w:rFonts w:ascii="Times New Roman" w:eastAsia="Times New Roman" w:hAnsi="Times New Roman" w:cs="Times New Roman"/>
-          <w:sz w:val="27"/>
-          <w:szCs w:val="27"/>
-        </w:rPr>
-        <w:t xml:space="preserve">have any questions throughout the study. </w:t>
-      </w:r>
-      <w:r>
-        <w:rPr>
-          <w:rFonts w:ascii="Times New Roman" w:eastAsia="Times New Roman" w:hAnsi="Times New Roman" w:cs="Times New Roman"/>
-        </w:rPr>
-        <w:br/>
-      </w:r>
-      <w:r>
-        <w:rPr>
-          <w:rFonts w:ascii="Times New Roman" w:eastAsia="Times New Roman" w:hAnsi="Times New Roman" w:cs="Times New Roman"/>
-          <w:sz w:val="27"/>
-          <w:szCs w:val="27"/>
-        </w:rPr>
-        <w:t xml:space="preserve"> </w:t>
-      </w:r>
-      <w:r>
-        <w:rPr>
-          <w:rFonts w:ascii="Times New Roman" w:eastAsia="Times New Roman" w:hAnsi="Times New Roman" w:cs="Times New Roman"/>
-        </w:rPr>
-        <w:br/>
-      </w:r>
-      <w:r>
-        <w:rPr>
-          <w:rFonts w:ascii="Times New Roman" w:eastAsia="Times New Roman" w:hAnsi="Times New Roman" w:cs="Times New Roman"/>
-          <w:sz w:val="27"/>
-          <w:szCs w:val="27"/>
-        </w:rPr>
-        <w:t xml:space="preserve">Do you have any questions about the test procedure? </w:t>
-      </w:r>
-      <w:r>
-        <w:rPr>
-          <w:rFonts w:ascii="Times New Roman" w:eastAsia="Times New Roman" w:hAnsi="Times New Roman" w:cs="Times New Roman"/>
-        </w:rPr>
-        <w:br/>
-      </w:r>
-      <w:r>
-        <w:rPr>
-          <w:rFonts w:ascii="Times New Roman" w:eastAsia="Times New Roman" w:hAnsi="Times New Roman" w:cs="Times New Roman"/>
-          <w:sz w:val="27"/>
-          <w:szCs w:val="27"/>
-        </w:rPr>
-        <w:t xml:space="preserve"> </w:t>
-      </w:r>
-      <w:r>
-        <w:rPr>
-          <w:rFonts w:ascii="Times New Roman" w:eastAsia="Times New Roman" w:hAnsi="Times New Roman" w:cs="Times New Roman"/>
-        </w:rPr>
-        <w:br/>
-      </w:r>
-      <w:r>
-        <w:rPr>
-          <w:rFonts w:ascii="Times New Roman" w:eastAsia="Times New Roman" w:hAnsi="Times New Roman" w:cs="Times New Roman"/>
-          <w:sz w:val="27"/>
-          <w:szCs w:val="27"/>
-        </w:rPr>
         <w:t xml:space="preserve">25. Have the subject progress into the Trial Phase </w:t>
       </w:r>
       <w:r>
@@ -2872,7 +2466,6 @@
           <w:sz w:val="27"/>
           <w:szCs w:val="27"/>
         </w:rPr>
-        <w:lastRenderedPageBreak/>
         <w:t xml:space="preserve">Please fill out the 2nd page of this document and this compensation form for the gift card! </w:t>
       </w:r>
       <w:r>
@@ -2915,6 +2508,8 @@
         </w:rPr>
       </w:pPr>
     </w:p>
+    <w:p/>
+    <w:p/>
     <w:sectPr>
       <w:pgSz w:w="12240" w:h="15840"/>
       <w:pgMar w:top="1440" w:right="1440" w:bottom="1440" w:left="1440" w:header="720" w:footer="720" w:gutter="0"/>
@@ -2923,46 +2518,6 @@
     </w:sectPr>
   </w:body>
 </w:document>
-</file>
-
-<file path=word/comments.xml><?xml version="1.0" encoding="utf-8"?>
-<w:comments xmlns:wpc="http://schemas.microsoft.com/office/word/2010/wordprocessingCanvas" xmlns:cx="http://schemas.microsoft.com/office/drawing/2014/chartex" xmlns:cx1="http://schemas.microsoft.com/office/drawing/2015/9/8/chartex" xmlns:cx2="http://schemas.microsoft.com/office/drawing/2015/10/21/chartex" xmlns:cx3="http://schemas.microsoft.com/office/drawing/2016/5/9/chartex" xmlns:cx4="http://schemas.microsoft.com/office/drawing/2016/5/10/chartex" xmlns:cx5="http://schemas.microsoft.com/office/drawing/2016/5/11/chartex" xmlns:cx6="http://schemas.microsoft.com/office/drawing/2016/5/12/chartex" xmlns:cx7="http://schemas.microsoft.com/office/drawing/2016/5/13/chartex" xmlns:cx8="http://schemas.microsoft.com/office/drawing/2016/5/14/chartex" xmlns:mc="http://schemas.openxmlformats.org/markup-compatibility/2006" xmlns:aink="http://schemas.microsoft.com/office/drawing/2016/ink" xmlns:am3d="http://schemas.microsoft.com/office/drawing/2017/model3d" xmlns:o="urn:schemas-microsoft-com:office:office" xmlns:oel="http://schemas.microsoft.com/office/2019/extlst" xmlns:r="http://schemas.openxmlformats.org/officeDocument/2006/relationships" xmlns:m="http://schemas.openxmlformats.org/officeDocument/2006/math" xmlns:v="urn:schemas-microsoft-com:vml" xmlns:wp14="http://schemas.microsoft.com/office/word/2010/wordprocessingDrawing" xmlns:wp="http://schemas.openxmlformats.org/drawingml/2006/wordprocessingDrawing" xmlns:w10="urn:schemas-microsoft-com:office:word" xmlns:w="http://schemas.openxmlformats.org/wordprocessingml/2006/main" xmlns:w14="http://schemas.microsoft.com/office/word/2010/wordml" xmlns:w15="http://schemas.microsoft.com/office/word/2012/wordml" xmlns:w16cex="http://schemas.microsoft.com/office/word/2018/wordml/cex" xmlns:w16cid="http://schemas.microsoft.com/office/word/2016/wordml/cid" xmlns:w16="http://schemas.microsoft.com/office/word/2018/wordml" xmlns:w16sdtdh="http://schemas.microsoft.com/office/word/2020/wordml/sdtdatahash" xmlns:w16se="http://schemas.microsoft.com/office/word/2015/wordml/symex" xmlns:wpg="http://schemas.microsoft.com/office/word/2010/wordprocessingGroup" xmlns:wpi="http://schemas.microsoft.com/office/word/2010/wordprocessingInk" xmlns:wne="http://schemas.microsoft.com/office/word/2006/wordml" xmlns:wps="http://schemas.microsoft.com/office/word/2010/wordprocessingShape" mc:Ignorable="w14 w15 w16se w16cid w16 w16cex w16sdtdh wp14">
-  <w:comment w:id="0" w:author="Sreela Kodali" w:date="2022-07-14T11:08:00Z" w:initials="SK">
-    <w:p>
-      <w:r>
-        <w:rPr>
-          <w:rStyle w:val="CommentReference"/>
-        </w:rPr>
-        <w:annotationRef/>
-      </w:r>
-      <w:r>
-        <w:rPr>
-          <w:sz w:val="20"/>
-          <w:szCs w:val="20"/>
-        </w:rPr>
-        <w:t>how to sanitize a sleeve?</w:t>
-      </w:r>
-    </w:p>
-  </w:comment>
-</w:comments>
-</file>
-
-<file path=word/commentsExtended.xml><?xml version="1.0" encoding="utf-8"?>
-<w15:commentsEx xmlns:wpc="http://schemas.microsoft.com/office/word/2010/wordprocessingCanvas" xmlns:cx="http://schemas.microsoft.com/office/drawing/2014/chartex" xmlns:cx1="http://schemas.microsoft.com/office/drawing/2015/9/8/chartex" xmlns:cx2="http://schemas.microsoft.com/office/drawing/2015/10/21/chartex" xmlns:cx3="http://schemas.microsoft.com/office/drawing/2016/5/9/chartex" xmlns:cx4="http://schemas.microsoft.com/office/drawing/2016/5/10/chartex" xmlns:cx5="http://schemas.microsoft.com/office/drawing/2016/5/11/chartex" xmlns:cx6="http://schemas.microsoft.com/office/drawing/2016/5/12/chartex" xmlns:cx7="http://schemas.microsoft.com/office/drawing/2016/5/13/chartex" xmlns:cx8="http://schemas.microsoft.com/office/drawing/2016/5/14/chartex" xmlns:mc="http://schemas.openxmlformats.org/markup-compatibility/2006" xmlns:aink="http://schemas.microsoft.com/office/drawing/2016/ink" xmlns:am3d="http://schemas.microsoft.com/office/drawing/2017/model3d" xmlns:o="urn:schemas-microsoft-com:office:office" xmlns:oel="http://schemas.microsoft.com/office/2019/extlst" xmlns:r="http://schemas.openxmlformats.org/officeDocument/2006/relationships" xmlns:m="http://schemas.openxmlformats.org/officeDocument/2006/math" xmlns:v="urn:schemas-microsoft-com:vml" xmlns:wp14="http://schemas.microsoft.com/office/word/2010/wordprocessingDrawing" xmlns:wp="http://schemas.openxmlformats.org/drawingml/2006/wordprocessingDrawing" xmlns:w10="urn:schemas-microsoft-com:office:word" xmlns:w="http://schemas.openxmlformats.org/wordprocessingml/2006/main" xmlns:w14="http://schemas.microsoft.com/office/word/2010/wordml" xmlns:w15="http://schemas.microsoft.com/office/word/2012/wordml" xmlns:w16cex="http://schemas.microsoft.com/office/word/2018/wordml/cex" xmlns:w16cid="http://schemas.microsoft.com/office/word/2016/wordml/cid" xmlns:w16="http://schemas.microsoft.com/office/word/2018/wordml" xmlns:w16sdtdh="http://schemas.microsoft.com/office/word/2020/wordml/sdtdatahash" xmlns:w16se="http://schemas.microsoft.com/office/word/2015/wordml/symex" xmlns:wpg="http://schemas.microsoft.com/office/word/2010/wordprocessingGroup" xmlns:wpi="http://schemas.microsoft.com/office/word/2010/wordprocessingInk" xmlns:wne="http://schemas.microsoft.com/office/word/2006/wordml" xmlns:wps="http://schemas.microsoft.com/office/word/2010/wordprocessingShape" mc:Ignorable="w14 w15 w16se w16cid w16 w16cex w16sdtdh wp14">
-  <w15:commentEx w15:paraId="66699318" w15:done="0"/>
-</w15:commentsEx>
-</file>
-
-<file path=word/commentsExtensible.xml><?xml version="1.0" encoding="utf-8"?>
-<w16cex:commentsExtensible xmlns:wpc="http://schemas.microsoft.com/office/word/2010/wordprocessingCanvas" xmlns:cx="http://schemas.microsoft.com/office/drawing/2014/chartex" xmlns:cx1="http://schemas.microsoft.com/office/drawing/2015/9/8/chartex" xmlns:cx2="http://schemas.microsoft.com/office/drawing/2015/10/21/chartex" xmlns:cx3="http://schemas.microsoft.com/office/drawing/2016/5/9/chartex" xmlns:cx4="http://schemas.microsoft.com/office/drawing/2016/5/10/chartex" xmlns:cx5="http://schemas.microsoft.com/office/drawing/2016/5/11/chartex" xmlns:cx6="http://schemas.microsoft.com/office/drawing/2016/5/12/chartex" xmlns:cx7="http://schemas.microsoft.com/office/drawing/2016/5/13/chartex" xmlns:cx8="http://schemas.microsoft.com/office/drawing/2016/5/14/chartex" xmlns:mc="http://schemas.openxmlformats.org/markup-compatibility/2006" xmlns:aink="http://schemas.microsoft.com/office/drawing/2016/ink" xmlns:am3d="http://schemas.microsoft.com/office/drawing/2017/model3d" xmlns:o="urn:schemas-microsoft-com:office:office" xmlns:oel="http://schemas.microsoft.com/office/2019/extlst" xmlns:r="http://schemas.openxmlformats.org/officeDocument/2006/relationships" xmlns:m="http://schemas.openxmlformats.org/officeDocument/2006/math" xmlns:v="urn:schemas-microsoft-com:vml" xmlns:wp14="http://schemas.microsoft.com/office/word/2010/wordprocessingDrawing" xmlns:wp="http://schemas.openxmlformats.org/drawingml/2006/wordprocessingDrawing" xmlns:w10="urn:schemas-microsoft-com:office:word" xmlns:w="http://schemas.openxmlformats.org/wordprocessingml/2006/main" xmlns:w14="http://schemas.microsoft.com/office/word/2010/wordml" xmlns:w15="http://schemas.microsoft.com/office/word/2012/wordml" xmlns:w16cex="http://schemas.microsoft.com/office/word/2018/wordml/cex" xmlns:w16cid="http://schemas.microsoft.com/office/word/2016/wordml/cid" xmlns:w16="http://schemas.microsoft.com/office/word/2018/wordml" xmlns:w16sdtdh="http://schemas.microsoft.com/office/word/2020/wordml/sdtdatahash" xmlns:w16se="http://schemas.microsoft.com/office/word/2015/wordml/symex" xmlns:wpg="http://schemas.microsoft.com/office/word/2010/wordprocessingGroup" xmlns:wpi="http://schemas.microsoft.com/office/word/2010/wordprocessingInk" xmlns:wne="http://schemas.microsoft.com/office/word/2006/wordml" xmlns:wps="http://schemas.microsoft.com/office/word/2010/wordprocessingShape" mc:Ignorable="w14 w15 w16se w16cid w16 w16cex w16sdtdh wp14">
-  <w16cex:commentExtensible w16cex:durableId="267A77BD" w16cex:dateUtc="2022-07-14T18:08:00Z"/>
-</w16cex:commentsExtensible>
-</file>
-
-<file path=word/commentsIds.xml><?xml version="1.0" encoding="utf-8"?>
-<w16cid:commentsIds xmlns:wpc="http://schemas.microsoft.com/office/word/2010/wordprocessingCanvas" xmlns:cx="http://schemas.microsoft.com/office/drawing/2014/chartex" xmlns:cx1="http://schemas.microsoft.com/office/drawing/2015/9/8/chartex" xmlns:cx2="http://schemas.microsoft.com/office/drawing/2015/10/21/chartex" xmlns:cx3="http://schemas.microsoft.com/office/drawing/2016/5/9/chartex" xmlns:cx4="http://schemas.microsoft.com/office/drawing/2016/5/10/chartex" xmlns:cx5="http://schemas.microsoft.com/office/drawing/2016/5/11/chartex" xmlns:cx6="http://schemas.microsoft.com/office/drawing/2016/5/12/chartex" xmlns:cx7="http://schemas.microsoft.com/office/drawing/2016/5/13/chartex" xmlns:cx8="http://schemas.microsoft.com/office/drawing/2016/5/14/chartex" xmlns:mc="http://schemas.openxmlformats.org/markup-compatibility/2006" xmlns:aink="http://schemas.microsoft.com/office/drawing/2016/ink" xmlns:am3d="http://schemas.microsoft.com/office/drawing/2017/model3d" xmlns:o="urn:schemas-microsoft-com:office:office" xmlns:oel="http://schemas.microsoft.com/office/2019/extlst" xmlns:r="http://schemas.openxmlformats.org/officeDocument/2006/relationships" xmlns:m="http://schemas.openxmlformats.org/officeDocument/2006/math" xmlns:v="urn:schemas-microsoft-com:vml" xmlns:wp14="http://schemas.microsoft.com/office/word/2010/wordprocessingDrawing" xmlns:wp="http://schemas.openxmlformats.org/drawingml/2006/wordprocessingDrawing" xmlns:w10="urn:schemas-microsoft-com:office:word" xmlns:w="http://schemas.openxmlformats.org/wordprocessingml/2006/main" xmlns:w14="http://schemas.microsoft.com/office/word/2010/wordml" xmlns:w15="http://schemas.microsoft.com/office/word/2012/wordml" xmlns:w16cex="http://schemas.microsoft.com/office/word/2018/wordml/cex" xmlns:w16cid="http://schemas.microsoft.com/office/word/2016/wordml/cid" xmlns:w16="http://schemas.microsoft.com/office/word/2018/wordml" xmlns:w16sdtdh="http://schemas.microsoft.com/office/word/2020/wordml/sdtdatahash" xmlns:w16se="http://schemas.microsoft.com/office/word/2015/wordml/symex" xmlns:wpg="http://schemas.microsoft.com/office/word/2010/wordprocessingGroup" xmlns:wpi="http://schemas.microsoft.com/office/word/2010/wordprocessingInk" xmlns:wne="http://schemas.microsoft.com/office/word/2006/wordml" xmlns:wps="http://schemas.microsoft.com/office/word/2010/wordprocessingShape" mc:Ignorable="w14 w15 w16se w16cid w16 w16cex w16sdtdh wp14">
-  <w16cid:commentId w16cid:paraId="66699318" w16cid:durableId="267A77BD"/>
-</w16cid:commentsIds>
 </file>
 
 <file path=word/numbering.xml><?xml version="1.0" encoding="utf-8"?>
@@ -3146,14 +2701,6 @@
     <w:abstractNumId w:val="0"/>
   </w:num>
 </w:numbering>
-</file>
-
-<file path=word/people.xml><?xml version="1.0" encoding="utf-8"?>
-<w15:people xmlns:wpc="http://schemas.microsoft.com/office/word/2010/wordprocessingCanvas" xmlns:cx="http://schemas.microsoft.com/office/drawing/2014/chartex" xmlns:cx1="http://schemas.microsoft.com/office/drawing/2015/9/8/chartex" xmlns:cx2="http://schemas.microsoft.com/office/drawing/2015/10/21/chartex" xmlns:cx3="http://schemas.microsoft.com/office/drawing/2016/5/9/chartex" xmlns:cx4="http://schemas.microsoft.com/office/drawing/2016/5/10/chartex" xmlns:cx5="http://schemas.microsoft.com/office/drawing/2016/5/11/chartex" xmlns:cx6="http://schemas.microsoft.com/office/drawing/2016/5/12/chartex" xmlns:cx7="http://schemas.microsoft.com/office/drawing/2016/5/13/chartex" xmlns:cx8="http://schemas.microsoft.com/office/drawing/2016/5/14/chartex" xmlns:mc="http://schemas.openxmlformats.org/markup-compatibility/2006" xmlns:aink="http://schemas.microsoft.com/office/drawing/2016/ink" xmlns:am3d="http://schemas.microsoft.com/office/drawing/2017/model3d" xmlns:o="urn:schemas-microsoft-com:office:office" xmlns:oel="http://schemas.microsoft.com/office/2019/extlst" xmlns:r="http://schemas.openxmlformats.org/officeDocument/2006/relationships" xmlns:m="http://schemas.openxmlformats.org/officeDocument/2006/math" xmlns:v="urn:schemas-microsoft-com:vml" xmlns:wp14="http://schemas.microsoft.com/office/word/2010/wordprocessingDrawing" xmlns:wp="http://schemas.openxmlformats.org/drawingml/2006/wordprocessingDrawing" xmlns:w10="urn:schemas-microsoft-com:office:word" xmlns:w="http://schemas.openxmlformats.org/wordprocessingml/2006/main" xmlns:w14="http://schemas.microsoft.com/office/word/2010/wordml" xmlns:w15="http://schemas.microsoft.com/office/word/2012/wordml" xmlns:w16cex="http://schemas.microsoft.com/office/word/2018/wordml/cex" xmlns:w16cid="http://schemas.microsoft.com/office/word/2016/wordml/cid" xmlns:w16="http://schemas.microsoft.com/office/word/2018/wordml" xmlns:w16sdtdh="http://schemas.microsoft.com/office/word/2020/wordml/sdtdatahash" xmlns:w16se="http://schemas.microsoft.com/office/word/2015/wordml/symex" xmlns:wpg="http://schemas.microsoft.com/office/word/2010/wordprocessingGroup" xmlns:wpi="http://schemas.microsoft.com/office/word/2010/wordprocessingInk" xmlns:wne="http://schemas.microsoft.com/office/word/2006/wordml" xmlns:wps="http://schemas.microsoft.com/office/word/2010/wordprocessingShape" mc:Ignorable="w14 w15 w16se w16cid w16 w16cex w16sdtdh wp14">
-  <w15:person w15:author="Sreela Kodali">
-    <w15:presenceInfo w15:providerId="AD" w15:userId="S::kodali@princeton.edu::489eb493-72fd-4197-a71d-4d5ece7ca0ef"/>
-  </w15:person>
-</w15:people>
 </file>
 
 <file path=word/styles.xml><?xml version="1.0" encoding="utf-8"?>
@@ -3721,6 +3268,20 @@
       <w:szCs w:val="20"/>
     </w:rPr>
   </w:style>
+  <w:style w:type="paragraph" w:styleId="NormalWeb">
+    <w:name w:val="Normal (Web)"/>
+    <w:basedOn w:val="Normal"/>
+    <w:uiPriority w:val="99"/>
+    <w:semiHidden/>
+    <w:unhideWhenUsed/>
+    <w:rsid w:val="00213E64"/>
+    <w:pPr>
+      <w:spacing w:before="100" w:beforeAutospacing="1" w:after="100" w:afterAutospacing="1"/>
+    </w:pPr>
+    <w:rPr>
+      <w:rFonts w:ascii="Times New Roman" w:eastAsia="Times New Roman" w:hAnsi="Times New Roman" w:cs="Times New Roman"/>
+    </w:rPr>
+  </w:style>
 </w:styles>
 </file>
 

</xml_diff>